<commit_message>
added number of doses
</commit_message>
<xml_diff>
--- a/Comp4710_Paper_v7.docx
+++ b/Comp4710_Paper_v7.docx
@@ -1,6 +1,6 @@
 
 <file path=word/document.xml><?xml version="1.0" encoding="utf-8"?>
-<w:document xmlns:wpc="http://schemas.microsoft.com/office/word/2010/wordprocessingCanvas" xmlns:cx="http://schemas.microsoft.com/office/drawing/2014/chartex" xmlns:cx1="http://schemas.microsoft.com/office/drawing/2015/9/8/chartex" xmlns:cx2="http://schemas.microsoft.com/office/drawing/2015/10/21/chartex" xmlns:cx3="http://schemas.microsoft.com/office/drawing/2016/5/9/chartex" xmlns:cx4="http://schemas.microsoft.com/office/drawing/2016/5/10/chartex" xmlns:cx5="http://schemas.microsoft.com/office/drawing/2016/5/11/chartex" xmlns:cx6="http://schemas.microsoft.com/office/drawing/2016/5/12/chartex" xmlns:cx7="http://schemas.microsoft.com/office/drawing/2016/5/13/chartex" xmlns:cx8="http://schemas.microsoft.com/office/drawing/2016/5/14/chartex" xmlns:mc="http://schemas.openxmlformats.org/markup-compatibility/2006" xmlns:aink="http://schemas.microsoft.com/office/drawing/2016/ink" xmlns:am3d="http://schemas.microsoft.com/office/drawing/2017/model3d" xmlns:o="urn:schemas-microsoft-com:office:office" xmlns:r="http://schemas.openxmlformats.org/officeDocument/2006/relationships" xmlns:m="http://schemas.openxmlformats.org/officeDocument/2006/math" xmlns:v="urn:schemas-microsoft-com:vml" xmlns:wp14="http://schemas.microsoft.com/office/word/2010/wordprocessingDrawing" xmlns:wp="http://schemas.openxmlformats.org/drawingml/2006/wordprocessingDrawing" xmlns:w10="urn:schemas-microsoft-com:office:word" xmlns:w="http://schemas.openxmlformats.org/wordprocessingml/2006/main" xmlns:w14="http://schemas.microsoft.com/office/word/2010/wordml" xmlns:w15="http://schemas.microsoft.com/office/word/2012/wordml" xmlns:w16cex="http://schemas.microsoft.com/office/word/2018/wordml/cex" xmlns:w16cid="http://schemas.microsoft.com/office/word/2016/wordml/cid" xmlns:w16="http://schemas.microsoft.com/office/word/2018/wordml" xmlns:w16sdtdh="http://schemas.microsoft.com/office/word/2020/wordml/sdtdatahash" xmlns:w16se="http://schemas.microsoft.com/office/word/2015/wordml/symex" xmlns:wpg="http://schemas.microsoft.com/office/word/2010/wordprocessingGroup" xmlns:wpi="http://schemas.microsoft.com/office/word/2010/wordprocessingInk" xmlns:wne="http://schemas.microsoft.com/office/word/2006/wordml" xmlns:wps="http://schemas.microsoft.com/office/word/2010/wordprocessingShape" mc:Ignorable="w14 w15 w16se w16cid w16 w16cex w16sdtdh wp14">
+<w:document xmlns:wpc="http://schemas.microsoft.com/office/word/2010/wordprocessingCanvas" xmlns:cx="http://schemas.microsoft.com/office/drawing/2014/chartex" xmlns:cx1="http://schemas.microsoft.com/office/drawing/2015/9/8/chartex" xmlns:cx2="http://schemas.microsoft.com/office/drawing/2015/10/21/chartex" xmlns:cx3="http://schemas.microsoft.com/office/drawing/2016/5/9/chartex" xmlns:cx4="http://schemas.microsoft.com/office/drawing/2016/5/10/chartex" xmlns:cx5="http://schemas.microsoft.com/office/drawing/2016/5/11/chartex" xmlns:cx6="http://schemas.microsoft.com/office/drawing/2016/5/12/chartex" xmlns:cx7="http://schemas.microsoft.com/office/drawing/2016/5/13/chartex" xmlns:cx8="http://schemas.microsoft.com/office/drawing/2016/5/14/chartex" xmlns:mc="http://schemas.openxmlformats.org/markup-compatibility/2006" xmlns:aink="http://schemas.microsoft.com/office/drawing/2016/ink" xmlns:am3d="http://schemas.microsoft.com/office/drawing/2017/model3d" xmlns:o="urn:schemas-microsoft-com:office:office" xmlns:oel="http://schemas.microsoft.com/office/2019/extlst" xmlns:r="http://schemas.openxmlformats.org/officeDocument/2006/relationships" xmlns:m="http://schemas.openxmlformats.org/officeDocument/2006/math" xmlns:v="urn:schemas-microsoft-com:vml" xmlns:wp14="http://schemas.microsoft.com/office/word/2010/wordprocessingDrawing" xmlns:wp="http://schemas.openxmlformats.org/drawingml/2006/wordprocessingDrawing" xmlns:w10="urn:schemas-microsoft-com:office:word" xmlns:w="http://schemas.openxmlformats.org/wordprocessingml/2006/main" xmlns:w14="http://schemas.microsoft.com/office/word/2010/wordml" xmlns:w15="http://schemas.microsoft.com/office/word/2012/wordml" xmlns:w16cex="http://schemas.microsoft.com/office/word/2018/wordml/cex" xmlns:w16cid="http://schemas.microsoft.com/office/word/2016/wordml/cid" xmlns:w16="http://schemas.microsoft.com/office/word/2018/wordml" xmlns:w16sdtdh="http://schemas.microsoft.com/office/word/2020/wordml/sdtdatahash" xmlns:w16se="http://schemas.microsoft.com/office/word/2015/wordml/symex" xmlns:wpg="http://schemas.microsoft.com/office/word/2010/wordprocessingGroup" xmlns:wpi="http://schemas.microsoft.com/office/word/2010/wordprocessingInk" xmlns:wne="http://schemas.microsoft.com/office/word/2006/wordml" xmlns:wps="http://schemas.microsoft.com/office/word/2010/wordprocessingShape" mc:Ignorable="w14 w15 w16se w16cid w16 w16cex w16sdtdh wp14">
   <w:body>
     <w:p>
       <w:pPr>
@@ -1042,10 +1042,7 @@
         <w:t xml:space="preserve"> from different perspectives. </w:t>
       </w:r>
       <w:r>
-        <w:t>Westerlind</w:t>
-      </w:r>
-      <w:r>
-        <w:t xml:space="preserve"> et al. </w:t>
+        <w:t xml:space="preserve">Westerlind et al. </w:t>
       </w:r>
       <w:r>
         <w:t>[16] attempted to predict whether people would take time off after being diagnosed with Long Covid</w:t>
@@ -1105,13 +1102,7 @@
         <w:rPr>
           <w:rStyle w:val="highwire-cite-metadata-doi"/>
         </w:rPr>
-        <w:t xml:space="preserve">Sudre </w:t>
-      </w:r>
-      <w:r>
-        <w:rPr>
-          <w:rStyle w:val="highwire-cite-metadata-doi"/>
-        </w:rPr>
-        <w:t xml:space="preserve">et al. </w:t>
+        <w:t xml:space="preserve">Sudre et al. </w:t>
       </w:r>
       <w:r>
         <w:t>[19] attempted to predict Long Covid</w:t>
@@ -1271,11 +1262,9 @@
         </w:numPr>
         <w:jc w:val="both"/>
       </w:pPr>
-      <w:proofErr w:type="spellStart"/>
       <w:r>
         <w:t>numpy</w:t>
       </w:r>
-      <w:proofErr w:type="spellEnd"/>
       <w:r>
         <w:t xml:space="preserve"> </w:t>
       </w:r>
@@ -1292,13 +1281,9 @@
         </w:numPr>
         <w:jc w:val="both"/>
       </w:pPr>
-      <w:proofErr w:type="spellStart"/>
-      <w:proofErr w:type="gramStart"/>
       <w:r>
         <w:t>matplotlib.pyplot</w:t>
       </w:r>
-      <w:proofErr w:type="spellEnd"/>
-      <w:proofErr w:type="gramEnd"/>
       <w:r>
         <w:t xml:space="preserve"> [22]</w:t>
       </w:r>
@@ -1318,29 +1303,14 @@
         </w:numPr>
         <w:jc w:val="both"/>
       </w:pPr>
-      <w:proofErr w:type="spellStart"/>
-      <w:proofErr w:type="gramStart"/>
-      <w:r>
-        <w:t>mlxtend.frequent</w:t>
-      </w:r>
-      <w:proofErr w:type="gramEnd"/>
-      <w:r>
-        <w:t>_patterns</w:t>
-      </w:r>
-      <w:proofErr w:type="spellEnd"/>
+      <w:r>
+        <w:t>mlxtend.frequent_patterns</w:t>
+      </w:r>
       <w:r>
         <w:t xml:space="preserve"> [23]</w:t>
       </w:r>
       <w:r>
-        <w:t xml:space="preserve">: for the Apriori function and </w:t>
-      </w:r>
-      <w:proofErr w:type="spellStart"/>
-      <w:r>
-        <w:t>association_rules</w:t>
-      </w:r>
-      <w:proofErr w:type="spellEnd"/>
-      <w:r>
-        <w:t xml:space="preserve"> function</w:t>
+        <w:t>: for the Apriori function and association_rules function</w:t>
       </w:r>
     </w:p>
     <w:p>
@@ -1705,6 +1675,9 @@
       </w:r>
       <w:r>
         <w:t xml:space="preserve">: </w:t>
+      </w:r>
+      <w:r>
+        <w:t>1, 2</w:t>
       </w:r>
     </w:p>
     <w:p>
@@ -3409,21 +3382,7 @@
         <w:rPr>
           <w:lang w:val="en-CA"/>
         </w:rPr>
-        <w:t>Using the R package ‘</w:t>
-      </w:r>
-      <w:proofErr w:type="spellStart"/>
-      <w:r>
-        <w:rPr>
-          <w:lang w:val="en-CA"/>
-        </w:rPr>
-        <w:t>rpart</w:t>
-      </w:r>
-      <w:proofErr w:type="spellEnd"/>
-      <w:r>
-        <w:rPr>
-          <w:lang w:val="en-CA"/>
-        </w:rPr>
-        <w:t>’</w:t>
+        <w:t>Using the R package ‘rpart’</w:t>
       </w:r>
       <w:r>
         <w:rPr>
@@ -3517,23 +3476,13 @@
         </w:rPr>
         <w:t>and ‘</w:t>
       </w:r>
-      <w:proofErr w:type="spellStart"/>
       <w:r>
         <w:rPr>
           <w:i/>
           <w:iCs/>
           <w:lang w:val="en-CA"/>
         </w:rPr>
-        <w:t>max_depth</w:t>
-      </w:r>
-      <w:proofErr w:type="spellEnd"/>
-      <w:r>
-        <w:rPr>
-          <w:i/>
-          <w:iCs/>
-          <w:lang w:val="en-CA"/>
-        </w:rPr>
-        <w:t>’</w:t>
+        <w:t>max_depth’</w:t>
       </w:r>
       <w:r>
         <w:rPr>
@@ -3598,7 +3547,6 @@
         </w:rPr>
         <w:t>We tuned the parameter ‘</w:t>
       </w:r>
-      <w:proofErr w:type="spellStart"/>
       <w:r>
         <w:rPr>
           <w:i/>
@@ -3607,50 +3555,25 @@
         </w:rPr>
         <w:t>mtry</w:t>
       </w:r>
-      <w:proofErr w:type="spellEnd"/>
       <w:r>
         <w:rPr>
           <w:lang w:val="en-CA" w:eastAsia="zh-CN"/>
         </w:rPr>
-        <w:t>’ (number of features for growing a random tree) using the ‘</w:t>
-      </w:r>
-      <w:proofErr w:type="spellStart"/>
+        <w:t>’ (number of features for growing a random tree) using the ‘tuneRF’ function.</w:t>
+      </w:r>
       <w:r>
         <w:rPr>
           <w:lang w:val="en-CA" w:eastAsia="zh-CN"/>
         </w:rPr>
-        <w:t>tuneRF</w:t>
-      </w:r>
-      <w:proofErr w:type="spellEnd"/>
-      <w:r>
-        <w:rPr>
-          <w:lang w:val="en-CA" w:eastAsia="zh-CN"/>
-        </w:rPr>
-        <w:t>’ function.</w:t>
-      </w:r>
-      <w:r>
-        <w:rPr>
-          <w:lang w:val="en-CA" w:eastAsia="zh-CN"/>
-        </w:rPr>
         <w:t xml:space="preserve"> We then used the optimized ‘</w:t>
       </w:r>
-      <w:proofErr w:type="spellStart"/>
       <w:r>
         <w:rPr>
           <w:i/>
           <w:iCs/>
           <w:lang w:val="en-CA" w:eastAsia="zh-CN"/>
         </w:rPr>
-        <w:t>mtry</w:t>
-      </w:r>
-      <w:proofErr w:type="spellEnd"/>
-      <w:r>
-        <w:rPr>
-          <w:i/>
-          <w:iCs/>
-          <w:lang w:val="en-CA" w:eastAsia="zh-CN"/>
-        </w:rPr>
-        <w:t xml:space="preserve">’ </w:t>
+        <w:t xml:space="preserve">mtry’ </w:t>
       </w:r>
       <w:r>
         <w:rPr>
@@ -3772,11 +3695,7 @@
         <w:jc w:val="both"/>
       </w:pPr>
       <w:r>
-        <w:t xml:space="preserve">We found that most Covid-19 patients are in the </w:t>
-      </w:r>
-      <w:proofErr w:type="gramStart"/>
-      <w:r>
-        <w:t xml:space="preserve">30-60 </w:t>
+        <w:t xml:space="preserve">We found that most Covid-19 patients are in the 30-60 </w:t>
       </w:r>
       <w:r>
         <w:t>year</w:t>
@@ -3784,7 +3703,6 @@
       <w:r>
         <w:t xml:space="preserve"> old</w:t>
       </w:r>
-      <w:proofErr w:type="gramEnd"/>
       <w:r>
         <w:t xml:space="preserve"> </w:t>
       </w:r>
@@ -3797,13 +3715,8 @@
         <w:ind w:firstLine="288"/>
         <w:jc w:val="both"/>
       </w:pPr>
-      <w:proofErr w:type="gramStart"/>
-      <w:r>
-        <w:t>Similarly</w:t>
-      </w:r>
-      <w:proofErr w:type="gramEnd"/>
-      <w:r>
-        <w:t xml:space="preserve"> to the age distribution of Covid-19 patients, most of the individuals experiencing Long Covid-19 are in the 30-60 </w:t>
+      <w:r>
+        <w:t xml:space="preserve">Similarly to the age distribution of Covid-19 patients, most of the individuals experiencing Long Covid-19 are in the 30-60 </w:t>
       </w:r>
       <w:r>
         <w:t xml:space="preserve">year </w:t>
@@ -3930,7 +3843,7 @@
                 <v:stroke joinstyle="miter"/>
                 <v:path gradientshapeok="t" o:connecttype="rect"/>
               </v:shapetype>
-              <v:shape id="Text Box 2" o:spid="_x0000_s1026" type="#_x0000_t202" style="width:129.6pt;height:112.3pt;visibility:visible;mso-wrap-style:square;mso-left-percent:-10001;mso-top-percent:-10001;mso-position-horizontal:absolute;mso-position-horizontal-relative:char;mso-position-vertical:absolute;mso-position-vertical-relative:line;mso-left-percent:-10001;mso-top-percent:-10001;v-text-anchor:top" o:gfxdata="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">
+              <v:shape id="Text Box 2" o:spid="_x0000_s1026" type="#_x0000_t202" style="width:129.6pt;height:112.3pt;visibility:visible;mso-wrap-style:square;mso-left-percent:-10001;mso-top-percent:-10001;mso-position-horizontal:absolute;mso-position-horizontal-relative:char;mso-position-vertical:absolute;mso-position-vertical-relative:line;mso-left-percent:-10001;mso-top-percent:-10001;v-text-anchor:top" o:gfxdata="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">
                 <v:textbox>
                   <w:txbxContent>
                     <w:p>
@@ -4106,7 +4019,7 @@
           </mc:Choice>
           <mc:Fallback>
             <w:pict>
-              <v:shape w14:anchorId="71B41A2B" id="_x0000_s1027" type="#_x0000_t202" style="width:129.6pt;height:112.3pt;visibility:visible;mso-wrap-style:square;mso-left-percent:-10001;mso-top-percent:-10001;mso-position-horizontal:absolute;mso-position-horizontal-relative:char;mso-position-vertical:absolute;mso-position-vertical-relative:line;mso-left-percent:-10001;mso-top-percent:-10001;v-text-anchor:top" o:gfxdata="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">
+              <v:shape w14:anchorId="71B41A2B" id="_x0000_s1027" type="#_x0000_t202" style="width:129.6pt;height:112.3pt;visibility:visible;mso-wrap-style:square;mso-left-percent:-10001;mso-top-percent:-10001;mso-position-horizontal:absolute;mso-position-horizontal-relative:char;mso-position-vertical:absolute;mso-position-vertical-relative:line;mso-left-percent:-10001;mso-top-percent:-10001;v-text-anchor:top" o:gfxdata="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">
                 <v:textbox>
                   <w:txbxContent>
                     <w:p>
@@ -4451,7 +4364,7 @@
           </mc:Choice>
           <mc:Fallback>
             <w:pict>
-              <v:shape w14:anchorId="402C090E" id="_x0000_s1028" type="#_x0000_t202" style="width:129.6pt;height:112.3pt;visibility:visible;mso-wrap-style:square;mso-left-percent:-10001;mso-top-percent:-10001;mso-position-horizontal:absolute;mso-position-horizontal-relative:char;mso-position-vertical:absolute;mso-position-vertical-relative:line;mso-left-percent:-10001;mso-top-percent:-10001;v-text-anchor:top" o:gfxdata="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">
+              <v:shape w14:anchorId="402C090E" id="_x0000_s1028" type="#_x0000_t202" style="width:129.6pt;height:112.3pt;visibility:visible;mso-wrap-style:square;mso-left-percent:-10001;mso-top-percent:-10001;mso-position-horizontal:absolute;mso-position-horizontal-relative:char;mso-position-vertical:absolute;mso-position-vertical-relative:line;mso-left-percent:-10001;mso-top-percent:-10001;v-text-anchor:top" o:gfxdata="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">
                 <v:textbox>
                   <w:txbxContent>
                     <w:p>
@@ -4627,7 +4540,7 @@
           </mc:Choice>
           <mc:Fallback>
             <w:pict>
-              <v:shape w14:anchorId="390783DE" id="_x0000_s1029" type="#_x0000_t202" style="width:129.6pt;height:112.3pt;visibility:visible;mso-wrap-style:square;mso-left-percent:-10001;mso-top-percent:-10001;mso-position-horizontal:absolute;mso-position-horizontal-relative:char;mso-position-vertical:absolute;mso-position-vertical-relative:line;mso-left-percent:-10001;mso-top-percent:-10001;v-text-anchor:top" o:gfxdata="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">
+              <v:shape w14:anchorId="390783DE" id="_x0000_s1029" type="#_x0000_t202" style="width:129.6pt;height:112.3pt;visibility:visible;mso-wrap-style:square;mso-left-percent:-10001;mso-top-percent:-10001;mso-position-horizontal:absolute;mso-position-horizontal-relative:char;mso-position-vertical:absolute;mso-position-vertical-relative:line;mso-left-percent:-10001;mso-top-percent:-10001;v-text-anchor:top" o:gfxdata="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">
                 <v:textbox>
                   <w:txbxContent>
                     <w:p>
@@ -4948,7 +4861,7 @@
           </mc:Choice>
           <mc:Fallback>
             <w:pict>
-              <v:shape w14:anchorId="3B90F0ED" id="_x0000_s1030" type="#_x0000_t202" style="width:129.6pt;height:112.3pt;visibility:visible;mso-wrap-style:square;mso-left-percent:-10001;mso-top-percent:-10001;mso-position-horizontal:absolute;mso-position-horizontal-relative:char;mso-position-vertical:absolute;mso-position-vertical-relative:line;mso-left-percent:-10001;mso-top-percent:-10001;v-text-anchor:top" o:gfxdata="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">
+              <v:shape w14:anchorId="3B90F0ED" id="_x0000_s1030" type="#_x0000_t202" style="width:129.6pt;height:112.3pt;visibility:visible;mso-wrap-style:square;mso-left-percent:-10001;mso-top-percent:-10001;mso-position-horizontal:absolute;mso-position-horizontal-relative:char;mso-position-vertical:absolute;mso-position-vertical-relative:line;mso-left-percent:-10001;mso-top-percent:-10001;v-text-anchor:top" o:gfxdata="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">
                 <v:textbox>
                   <w:txbxContent>
                     <w:p>
@@ -5124,7 +5037,7 @@
           </mc:Choice>
           <mc:Fallback>
             <w:pict>
-              <v:shape w14:anchorId="3036BBAF" id="_x0000_s1031" type="#_x0000_t202" style="width:129.6pt;height:112.3pt;visibility:visible;mso-wrap-style:square;mso-left-percent:-10001;mso-top-percent:-10001;mso-position-horizontal:absolute;mso-position-horizontal-relative:char;mso-position-vertical:absolute;mso-position-vertical-relative:line;mso-left-percent:-10001;mso-top-percent:-10001;v-text-anchor:top" o:gfxdata="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">
+              <v:shape w14:anchorId="3036BBAF" id="_x0000_s1031" type="#_x0000_t202" style="width:129.6pt;height:112.3pt;visibility:visible;mso-wrap-style:square;mso-left-percent:-10001;mso-top-percent:-10001;mso-position-horizontal:absolute;mso-position-horizontal-relative:char;mso-position-vertical:absolute;mso-position-vertical-relative:line;mso-left-percent:-10001;mso-top-percent:-10001;v-text-anchor:top" o:gfxdata="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">
                 <v:textbox>
                   <w:txbxContent>
                     <w:p>
@@ -5489,7 +5402,7 @@
           </mc:Choice>
           <mc:Fallback>
             <w:pict>
-              <v:shape w14:anchorId="0809C79B" id="_x0000_s1032" type="#_x0000_t202" style="width:129.6pt;height:112.3pt;visibility:visible;mso-wrap-style:square;mso-left-percent:-10001;mso-top-percent:-10001;mso-position-horizontal:absolute;mso-position-horizontal-relative:char;mso-position-vertical:absolute;mso-position-vertical-relative:line;mso-left-percent:-10001;mso-top-percent:-10001;v-text-anchor:top" o:gfxdata="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">
+              <v:shape w14:anchorId="0809C79B" id="_x0000_s1032" type="#_x0000_t202" style="width:129.6pt;height:112.3pt;visibility:visible;mso-wrap-style:square;mso-left-percent:-10001;mso-top-percent:-10001;mso-position-horizontal:absolute;mso-position-horizontal-relative:char;mso-position-vertical:absolute;mso-position-vertical-relative:line;mso-left-percent:-10001;mso-top-percent:-10001;v-text-anchor:top" o:gfxdata="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">
                 <v:textbox>
                   <w:txbxContent>
                     <w:p>
@@ -5665,7 +5578,7 @@
           </mc:Choice>
           <mc:Fallback>
             <w:pict>
-              <v:shape w14:anchorId="6C2B7AF7" id="_x0000_s1033" type="#_x0000_t202" style="width:129.6pt;height:112.3pt;visibility:visible;mso-wrap-style:square;mso-left-percent:-10001;mso-top-percent:-10001;mso-position-horizontal:absolute;mso-position-horizontal-relative:char;mso-position-vertical:absolute;mso-position-vertical-relative:line;mso-left-percent:-10001;mso-top-percent:-10001;v-text-anchor:top" o:gfxdata="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">
+              <v:shape w14:anchorId="6C2B7AF7" id="_x0000_s1033" type="#_x0000_t202" style="width:129.6pt;height:112.3pt;visibility:visible;mso-wrap-style:square;mso-left-percent:-10001;mso-top-percent:-10001;mso-position-horizontal:absolute;mso-position-horizontal-relative:char;mso-position-vertical:absolute;mso-position-vertical-relative:line;mso-left-percent:-10001;mso-top-percent:-10001;v-text-anchor:top" o:gfxdata="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">
                 <v:textbox>
                   <w:txbxContent>
                     <w:p>
@@ -6010,7 +5923,7 @@
           </mc:Choice>
           <mc:Fallback>
             <w:pict>
-              <v:shape w14:anchorId="772E1A7F" id="_x0000_s1034" type="#_x0000_t202" style="width:129.6pt;height:112.3pt;visibility:visible;mso-wrap-style:square;mso-left-percent:-10001;mso-top-percent:-10001;mso-position-horizontal:absolute;mso-position-horizontal-relative:char;mso-position-vertical:absolute;mso-position-vertical-relative:line;mso-left-percent:-10001;mso-top-percent:-10001;v-text-anchor:top" o:gfxdata="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">
+              <v:shape w14:anchorId="772E1A7F" id="_x0000_s1034" type="#_x0000_t202" style="width:129.6pt;height:112.3pt;visibility:visible;mso-wrap-style:square;mso-left-percent:-10001;mso-top-percent:-10001;mso-position-horizontal:absolute;mso-position-horizontal-relative:char;mso-position-vertical:absolute;mso-position-vertical-relative:line;mso-left-percent:-10001;mso-top-percent:-10001;v-text-anchor:top" o:gfxdata="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">
                 <v:textbox>
                   <w:txbxContent>
                     <w:p>
@@ -6186,7 +6099,7 @@
           </mc:Choice>
           <mc:Fallback>
             <w:pict>
-              <v:shape w14:anchorId="6ECE8521" id="_x0000_s1035" type="#_x0000_t202" style="width:129.6pt;height:112.3pt;visibility:visible;mso-wrap-style:square;mso-left-percent:-10001;mso-top-percent:-10001;mso-position-horizontal:absolute;mso-position-horizontal-relative:char;mso-position-vertical:absolute;mso-position-vertical-relative:line;mso-left-percent:-10001;mso-top-percent:-10001;v-text-anchor:top" o:gfxdata="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">
+              <v:shape w14:anchorId="6ECE8521" id="_x0000_s1035" type="#_x0000_t202" style="width:129.6pt;height:112.3pt;visibility:visible;mso-wrap-style:square;mso-left-percent:-10001;mso-top-percent:-10001;mso-position-horizontal:absolute;mso-position-horizontal-relative:char;mso-position-vertical:absolute;mso-position-vertical-relative:line;mso-left-percent:-10001;mso-top-percent:-10001;v-text-anchor:top" o:gfxdata="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">
                 <v:textbox>
                   <w:txbxContent>
                     <w:p>
@@ -6464,7 +6377,7 @@
           </mc:Choice>
           <mc:Fallback>
             <w:pict>
-              <v:shape w14:anchorId="32EA1A05" id="_x0000_s1036" type="#_x0000_t202" style="width:129.6pt;height:112.3pt;visibility:visible;mso-wrap-style:square;mso-left-percent:-10001;mso-top-percent:-10001;mso-position-horizontal:absolute;mso-position-horizontal-relative:char;mso-position-vertical:absolute;mso-position-vertical-relative:line;mso-left-percent:-10001;mso-top-percent:-10001;v-text-anchor:top" o:gfxdata="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">
+              <v:shape w14:anchorId="32EA1A05" id="_x0000_s1036" type="#_x0000_t202" style="width:129.6pt;height:112.3pt;visibility:visible;mso-wrap-style:square;mso-left-percent:-10001;mso-top-percent:-10001;mso-position-horizontal:absolute;mso-position-horizontal-relative:char;mso-position-vertical:absolute;mso-position-vertical-relative:line;mso-left-percent:-10001;mso-top-percent:-10001;v-text-anchor:top" o:gfxdata="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">
                 <v:textbox>
                   <w:txbxContent>
                     <w:p>
@@ -6640,7 +6553,7 @@
           </mc:Choice>
           <mc:Fallback>
             <w:pict>
-              <v:shape w14:anchorId="730C235B" id="_x0000_s1037" type="#_x0000_t202" style="width:129.6pt;height:112.3pt;visibility:visible;mso-wrap-style:square;mso-left-percent:-10001;mso-top-percent:-10001;mso-position-horizontal:absolute;mso-position-horizontal-relative:char;mso-position-vertical:absolute;mso-position-vertical-relative:line;mso-left-percent:-10001;mso-top-percent:-10001;v-text-anchor:top" o:gfxdata="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">
+              <v:shape w14:anchorId="730C235B" id="_x0000_s1037" type="#_x0000_t202" style="width:129.6pt;height:112.3pt;visibility:visible;mso-wrap-style:square;mso-left-percent:-10001;mso-top-percent:-10001;mso-position-horizontal:absolute;mso-position-horizontal-relative:char;mso-position-vertical:absolute;mso-position-vertical-relative:line;mso-left-percent:-10001;mso-top-percent:-10001;v-text-anchor:top" o:gfxdata="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">
                 <v:textbox>
                   <w:txbxContent>
                     <w:p>
@@ -6903,7 +6816,7 @@
           </mc:Choice>
           <mc:Fallback>
             <w:pict>
-              <v:shape w14:anchorId="055B9E0C" id="_x0000_s1038" type="#_x0000_t202" style="width:264.2pt;height:157.75pt;visibility:visible;mso-wrap-style:square;mso-left-percent:-10001;mso-top-percent:-10001;mso-position-horizontal:absolute;mso-position-horizontal-relative:char;mso-position-vertical:absolute;mso-position-vertical-relative:line;mso-left-percent:-10001;mso-top-percent:-10001;v-text-anchor:top" o:gfxdata="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">
+              <v:shape w14:anchorId="055B9E0C" id="_x0000_s1038" type="#_x0000_t202" style="width:264.2pt;height:157.75pt;visibility:visible;mso-wrap-style:square;mso-left-percent:-10001;mso-top-percent:-10001;mso-position-horizontal:absolute;mso-position-horizontal-relative:char;mso-position-vertical:absolute;mso-position-vertical-relative:line;mso-left-percent:-10001;mso-top-percent:-10001;v-text-anchor:top" o:gfxdata="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">
                 <v:textbox>
                   <w:txbxContent>
                     <w:p>
@@ -7107,7 +7020,7 @@
           </mc:Choice>
           <mc:Fallback>
             <w:pict>
-              <v:shape w14:anchorId="4ED09748" id="_x0000_s1039" type="#_x0000_t202" style="width:264.2pt;height:149pt;visibility:visible;mso-wrap-style:square;mso-left-percent:-10001;mso-top-percent:-10001;mso-position-horizontal:absolute;mso-position-horizontal-relative:char;mso-position-vertical:absolute;mso-position-vertical-relative:line;mso-left-percent:-10001;mso-top-percent:-10001;v-text-anchor:top" o:gfxdata="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">
+              <v:shape w14:anchorId="4ED09748" id="_x0000_s1039" type="#_x0000_t202" style="width:264.2pt;height:149pt;visibility:visible;mso-wrap-style:square;mso-left-percent:-10001;mso-top-percent:-10001;mso-position-horizontal:absolute;mso-position-horizontal-relative:char;mso-position-vertical:absolute;mso-position-vertical-relative:line;mso-left-percent:-10001;mso-top-percent:-10001;v-text-anchor:top" o:gfxdata="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">
                 <v:textbox>
                   <w:txbxContent>
                     <w:p>
@@ -7347,23 +7260,7 @@
           <w:i/>
           <w:iCs/>
         </w:rPr>
-        <w:t>(Birth_Gender_F˄Current_Symptoms_Yes˄Treat_Mono_0˄Treat_Oral_</w:t>
-      </w:r>
-      <w:proofErr w:type="gramStart"/>
-      <w:r>
-        <w:rPr>
-          <w:i/>
-          <w:iCs/>
-        </w:rPr>
-        <w:t>0)→</w:t>
-      </w:r>
-      <w:proofErr w:type="gramEnd"/>
-      <w:r>
-        <w:rPr>
-          <w:i/>
-          <w:iCs/>
-        </w:rPr>
-        <w:t>Long Covid</w:t>
+        <w:t>(Birth_Gender_F˄Current_Symptoms_Yes˄Treat_Mono_0˄Treat_Oral_0)→Long Covid</w:t>
       </w:r>
     </w:p>
     <w:p>
@@ -7380,23 +7277,7 @@
           <w:i/>
           <w:iCs/>
         </w:rPr>
-        <w:t>(</w:t>
-      </w:r>
-      <w:proofErr w:type="spellStart"/>
-      <w:r>
-        <w:rPr>
-          <w:i/>
-          <w:iCs/>
-        </w:rPr>
-        <w:t>Current_Symptoms_Yes</w:t>
-      </w:r>
-      <w:proofErr w:type="spellEnd"/>
-      <w:r>
-        <w:rPr>
-          <w:i/>
-          <w:iCs/>
-        </w:rPr>
-        <w:t xml:space="preserve"> ˄Treat_Mono_0˄</w:t>
+        <w:t>(Current_Symptoms_Yes ˄Treat_Mono_0˄</w:t>
       </w:r>
       <w:r>
         <w:rPr>
@@ -7675,7 +7556,7 @@
           </mc:Choice>
           <mc:Fallback>
             <w:pict>
-              <v:shape w14:anchorId="49431BAD" id="_x0000_s1040" type="#_x0000_t202" style="width:126.15pt;height:112.9pt;visibility:visible;mso-wrap-style:square;mso-left-percent:-10001;mso-top-percent:-10001;mso-position-horizontal:absolute;mso-position-horizontal-relative:char;mso-position-vertical:absolute;mso-position-vertical-relative:line;mso-left-percent:-10001;mso-top-percent:-10001;v-text-anchor:top" o:gfxdata="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">
+              <v:shape w14:anchorId="49431BAD" id="_x0000_s1040" type="#_x0000_t202" style="width:126.15pt;height:112.9pt;visibility:visible;mso-wrap-style:square;mso-left-percent:-10001;mso-top-percent:-10001;mso-position-horizontal:absolute;mso-position-horizontal-relative:char;mso-position-vertical:absolute;mso-position-vertical-relative:line;mso-left-percent:-10001;mso-top-percent:-10001;v-text-anchor:top" o:gfxdata="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">
                 <v:textbox>
                   <w:txbxContent>
                     <w:p>
@@ -7857,7 +7738,7 @@
           </mc:Choice>
           <mc:Fallback>
             <w:pict>
-              <v:shape w14:anchorId="0B3DD5FF" id="_x0000_s1041" type="#_x0000_t202" style="width:129pt;height:112.85pt;visibility:visible;mso-wrap-style:square;mso-left-percent:-10001;mso-top-percent:-10001;mso-position-horizontal:absolute;mso-position-horizontal-relative:char;mso-position-vertical:absolute;mso-position-vertical-relative:line;mso-left-percent:-10001;mso-top-percent:-10001;v-text-anchor:top" o:gfxdata="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">
+              <v:shape w14:anchorId="0B3DD5FF" id="_x0000_s1041" type="#_x0000_t202" style="width:129pt;height:112.85pt;visibility:visible;mso-wrap-style:square;mso-left-percent:-10001;mso-top-percent:-10001;mso-position-horizontal:absolute;mso-position-horizontal-relative:char;mso-position-vertical:absolute;mso-position-vertical-relative:line;mso-left-percent:-10001;mso-top-percent:-10001;v-text-anchor:top" o:gfxdata="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">
                 <v:textbox>
                   <w:txbxContent>
                     <w:p>
@@ -8283,7 +8164,7 @@
           </mc:Choice>
           <mc:Fallback>
             <w:pict>
-              <v:shape w14:anchorId="554DB7FF" id="_x0000_s1042" type="#_x0000_t202" style="width:129.6pt;height:112.3pt;visibility:visible;mso-wrap-style:square;mso-left-percent:-10001;mso-top-percent:-10001;mso-position-horizontal:absolute;mso-position-horizontal-relative:char;mso-position-vertical:absolute;mso-position-vertical-relative:line;mso-left-percent:-10001;mso-top-percent:-10001;v-text-anchor:top" o:gfxdata="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">
+              <v:shape w14:anchorId="554DB7FF" id="_x0000_s1042" type="#_x0000_t202" style="width:129.6pt;height:112.3pt;visibility:visible;mso-wrap-style:square;mso-left-percent:-10001;mso-top-percent:-10001;mso-position-horizontal:absolute;mso-position-horizontal-relative:char;mso-position-vertical:absolute;mso-position-vertical-relative:line;mso-left-percent:-10001;mso-top-percent:-10001;v-text-anchor:top" o:gfxdata="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">
                 <v:textbox>
                   <w:txbxContent>
                     <w:p>
@@ -8459,7 +8340,7 @@
           </mc:Choice>
           <mc:Fallback>
             <w:pict>
-              <v:shape w14:anchorId="5D55CBC0" id="_x0000_s1043" type="#_x0000_t202" style="width:129.6pt;height:112.3pt;visibility:visible;mso-wrap-style:square;mso-left-percent:-10001;mso-top-percent:-10001;mso-position-horizontal:absolute;mso-position-horizontal-relative:char;mso-position-vertical:absolute;mso-position-vertical-relative:line;mso-left-percent:-10001;mso-top-percent:-10001;v-text-anchor:top" o:gfxdata="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">
+              <v:shape w14:anchorId="5D55CBC0" id="_x0000_s1043" type="#_x0000_t202" style="width:129.6pt;height:112.3pt;visibility:visible;mso-wrap-style:square;mso-left-percent:-10001;mso-top-percent:-10001;mso-position-horizontal:absolute;mso-position-horizontal-relative:char;mso-position-vertical:absolute;mso-position-vertical-relative:line;mso-left-percent:-10001;mso-top-percent:-10001;v-text-anchor:top" o:gfxdata="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">
                 <v:textbox>
                   <w:txbxContent>
                     <w:p>
@@ -8619,30 +8500,14 @@
           <w:sz w:val="12"/>
           <w:szCs w:val="12"/>
         </w:rPr>
-        <w:t>Fig. 18</w:t>
-      </w:r>
-      <w:proofErr w:type="gramStart"/>
+        <w:t xml:space="preserve">Fig. 18. </w:t>
+      </w:r>
       <w:r>
         <w:rPr>
           <w:sz w:val="12"/>
           <w:szCs w:val="12"/>
         </w:rPr>
         <w:t xml:space="preserve">. </w:t>
-      </w:r>
-      <w:r>
-        <w:rPr>
-          <w:sz w:val="12"/>
-          <w:szCs w:val="12"/>
-        </w:rPr>
-        <w:t>.</w:t>
-      </w:r>
-      <w:proofErr w:type="gramEnd"/>
-      <w:r>
-        <w:rPr>
-          <w:sz w:val="12"/>
-          <w:szCs w:val="12"/>
-        </w:rPr>
-        <w:t xml:space="preserve"> </w:t>
       </w:r>
       <w:r>
         <w:rPr>
@@ -8903,7 +8768,7 @@
           </mc:Choice>
           <mc:Fallback>
             <w:pict>
-              <v:shape w14:anchorId="4A586121" id="_x0000_s1044" type="#_x0000_t202" style="width:129.6pt;height:112.3pt;visibility:visible;mso-wrap-style:square;mso-left-percent:-10001;mso-top-percent:-10001;mso-position-horizontal:absolute;mso-position-horizontal-relative:char;mso-position-vertical:absolute;mso-position-vertical-relative:line;mso-left-percent:-10001;mso-top-percent:-10001;v-text-anchor:top" o:gfxdata="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">
+              <v:shape w14:anchorId="4A586121" id="_x0000_s1044" type="#_x0000_t202" style="width:129.6pt;height:112.3pt;visibility:visible;mso-wrap-style:square;mso-left-percent:-10001;mso-top-percent:-10001;mso-position-horizontal:absolute;mso-position-horizontal-relative:char;mso-position-vertical:absolute;mso-position-vertical-relative:line;mso-left-percent:-10001;mso-top-percent:-10001;v-text-anchor:top" o:gfxdata="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">
                 <v:textbox>
                   <w:txbxContent>
                     <w:p>
@@ -9079,7 +8944,7 @@
           </mc:Choice>
           <mc:Fallback>
             <w:pict>
-              <v:shape w14:anchorId="6748F49F" id="_x0000_s1045" type="#_x0000_t202" style="width:129.6pt;height:112.3pt;visibility:visible;mso-wrap-style:square;mso-left-percent:-10001;mso-top-percent:-10001;mso-position-horizontal:absolute;mso-position-horizontal-relative:char;mso-position-vertical:absolute;mso-position-vertical-relative:line;mso-left-percent:-10001;mso-top-percent:-10001;v-text-anchor:top" o:gfxdata="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">
+              <v:shape w14:anchorId="6748F49F" id="_x0000_s1045" type="#_x0000_t202" style="width:129.6pt;height:112.3pt;visibility:visible;mso-wrap-style:square;mso-left-percent:-10001;mso-top-percent:-10001;mso-position-horizontal:absolute;mso-position-horizontal-relative:char;mso-position-vertical:absolute;mso-position-vertical-relative:line;mso-left-percent:-10001;mso-top-percent:-10001;v-text-anchor:top" o:gfxdata="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">
                 <v:textbox>
                   <w:txbxContent>
                     <w:p>
@@ -9441,7 +9306,7 @@
           </mc:Choice>
           <mc:Fallback>
             <w:pict>
-              <v:shape w14:anchorId="0230D5FA" id="_x0000_s1046" type="#_x0000_t202" style="width:129.6pt;height:112.3pt;visibility:visible;mso-wrap-style:square;mso-left-percent:-10001;mso-top-percent:-10001;mso-position-horizontal:absolute;mso-position-horizontal-relative:char;mso-position-vertical:absolute;mso-position-vertical-relative:line;mso-left-percent:-10001;mso-top-percent:-10001;v-text-anchor:top" o:gfxdata="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">
+              <v:shape w14:anchorId="0230D5FA" id="_x0000_s1046" type="#_x0000_t202" style="width:129.6pt;height:112.3pt;visibility:visible;mso-wrap-style:square;mso-left-percent:-10001;mso-top-percent:-10001;mso-position-horizontal:absolute;mso-position-horizontal-relative:char;mso-position-vertical:absolute;mso-position-vertical-relative:line;mso-left-percent:-10001;mso-top-percent:-10001;v-text-anchor:top" o:gfxdata="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">
                 <v:textbox>
                   <w:txbxContent>
                     <w:p>
@@ -9617,7 +9482,7 @@
           </mc:Choice>
           <mc:Fallback>
             <w:pict>
-              <v:shape w14:anchorId="28BDE606" id="_x0000_s1047" type="#_x0000_t202" style="width:129.6pt;height:112.3pt;visibility:visible;mso-wrap-style:square;mso-left-percent:-10001;mso-top-percent:-10001;mso-position-horizontal:absolute;mso-position-horizontal-relative:char;mso-position-vertical:absolute;mso-position-vertical-relative:line;mso-left-percent:-10001;mso-top-percent:-10001;v-text-anchor:top" o:gfxdata="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">
+              <v:shape w14:anchorId="28BDE606" id="_x0000_s1047" type="#_x0000_t202" style="width:129.6pt;height:112.3pt;visibility:visible;mso-wrap-style:square;mso-left-percent:-10001;mso-top-percent:-10001;mso-position-horizontal:absolute;mso-position-horizontal-relative:char;mso-position-vertical:absolute;mso-position-vertical-relative:line;mso-left-percent:-10001;mso-top-percent:-10001;v-text-anchor:top" o:gfxdata="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">
                 <v:textbox>
                   <w:txbxContent>
                     <w:p>
@@ -9947,7 +9812,7 @@
           </mc:Choice>
           <mc:Fallback>
             <w:pict>
-              <v:shape w14:anchorId="3EE51951" id="_x0000_s1048" type="#_x0000_t202" style="width:129.6pt;height:112.3pt;visibility:visible;mso-wrap-style:square;mso-left-percent:-10001;mso-top-percent:-10001;mso-position-horizontal:absolute;mso-position-horizontal-relative:char;mso-position-vertical:absolute;mso-position-vertical-relative:line;mso-left-percent:-10001;mso-top-percent:-10001;v-text-anchor:top" o:gfxdata="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">
+              <v:shape w14:anchorId="3EE51951" id="_x0000_s1048" type="#_x0000_t202" style="width:129.6pt;height:112.3pt;visibility:visible;mso-wrap-style:square;mso-left-percent:-10001;mso-top-percent:-10001;mso-position-horizontal:absolute;mso-position-horizontal-relative:char;mso-position-vertical:absolute;mso-position-vertical-relative:line;mso-left-percent:-10001;mso-top-percent:-10001;v-text-anchor:top" o:gfxdata="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">
                 <v:textbox>
                   <w:txbxContent>
                     <w:p>
@@ -10123,7 +9988,7 @@
           </mc:Choice>
           <mc:Fallback>
             <w:pict>
-              <v:shape w14:anchorId="471B172A" id="_x0000_s1049" type="#_x0000_t202" style="width:129.6pt;height:112.3pt;visibility:visible;mso-wrap-style:square;mso-left-percent:-10001;mso-top-percent:-10001;mso-position-horizontal:absolute;mso-position-horizontal-relative:char;mso-position-vertical:absolute;mso-position-vertical-relative:line;mso-left-percent:-10001;mso-top-percent:-10001;v-text-anchor:top" o:gfxdata="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">
+              <v:shape w14:anchorId="471B172A" id="_x0000_s1049" type="#_x0000_t202" style="width:129.6pt;height:112.3pt;visibility:visible;mso-wrap-style:square;mso-left-percent:-10001;mso-top-percent:-10001;mso-position-horizontal:absolute;mso-position-horizontal-relative:char;mso-position-vertical:absolute;mso-position-vertical-relative:line;mso-left-percent:-10001;mso-top-percent:-10001;v-text-anchor:top" o:gfxdata="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">
                 <v:textbox>
                   <w:txbxContent>
                     <w:p>
@@ -10498,7 +10363,7 @@
           </mc:Choice>
           <mc:Fallback>
             <w:pict>
-              <v:shape w14:anchorId="19A03857" id="_x0000_s1050" type="#_x0000_t202" style="width:129.6pt;height:112.3pt;visibility:visible;mso-wrap-style:square;mso-left-percent:-10001;mso-top-percent:-10001;mso-position-horizontal:absolute;mso-position-horizontal-relative:char;mso-position-vertical:absolute;mso-position-vertical-relative:line;mso-left-percent:-10001;mso-top-percent:-10001;v-text-anchor:top" o:gfxdata="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">
+              <v:shape w14:anchorId="19A03857" id="_x0000_s1050" type="#_x0000_t202" style="width:129.6pt;height:112.3pt;visibility:visible;mso-wrap-style:square;mso-left-percent:-10001;mso-top-percent:-10001;mso-position-horizontal:absolute;mso-position-horizontal-relative:char;mso-position-vertical:absolute;mso-position-vertical-relative:line;mso-left-percent:-10001;mso-top-percent:-10001;v-text-anchor:top" o:gfxdata="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">
                 <v:textbox>
                   <w:txbxContent>
                     <w:p>
@@ -10674,7 +10539,7 @@
           </mc:Choice>
           <mc:Fallback>
             <w:pict>
-              <v:shape w14:anchorId="1E999C3C" id="_x0000_s1051" type="#_x0000_t202" style="width:129.6pt;height:112.3pt;visibility:visible;mso-wrap-style:square;mso-left-percent:-10001;mso-top-percent:-10001;mso-position-horizontal:absolute;mso-position-horizontal-relative:char;mso-position-vertical:absolute;mso-position-vertical-relative:line;mso-left-percent:-10001;mso-top-percent:-10001;v-text-anchor:top" o:gfxdata="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">
+              <v:shape w14:anchorId="1E999C3C" id="_x0000_s1051" type="#_x0000_t202" style="width:129.6pt;height:112.3pt;visibility:visible;mso-wrap-style:square;mso-left-percent:-10001;mso-top-percent:-10001;mso-position-horizontal:absolute;mso-position-horizontal-relative:char;mso-position-vertical:absolute;mso-position-vertical-relative:line;mso-left-percent:-10001;mso-top-percent:-10001;v-text-anchor:top" o:gfxdata="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">
                 <v:textbox>
                   <w:txbxContent>
                     <w:p>
@@ -11165,7 +11030,7 @@
           </mc:Choice>
           <mc:Fallback>
             <w:pict>
-              <v:shape w14:anchorId="72CF1E10" id="_x0000_s1052" type="#_x0000_t202" style="width:250.35pt;height:140.15pt;visibility:visible;mso-wrap-style:square;mso-left-percent:-10001;mso-top-percent:-10001;mso-position-horizontal:absolute;mso-position-horizontal-relative:char;mso-position-vertical:absolute;mso-position-vertical-relative:line;mso-left-percent:-10001;mso-top-percent:-10001;v-text-anchor:top" o:gfxdata="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">
+              <v:shape w14:anchorId="72CF1E10" id="_x0000_s1052" type="#_x0000_t202" style="width:250.35pt;height:140.15pt;visibility:visible;mso-wrap-style:square;mso-left-percent:-10001;mso-top-percent:-10001;mso-position-horizontal:absolute;mso-position-horizontal-relative:char;mso-position-vertical:absolute;mso-position-vertical-relative:line;mso-left-percent:-10001;mso-top-percent:-10001;v-text-anchor:top" o:gfxdata="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">
                 <v:textbox style="mso-fit-shape-to-text:t">
                   <w:txbxContent>
                     <w:p>
@@ -11391,7 +11256,7 @@
           </mc:Choice>
           <mc:Fallback>
             <w:pict>
-              <v:shape w14:anchorId="493FC4A2" id="_x0000_s1053" type="#_x0000_t202" style="position:absolute;margin-left:276.25pt;margin-top:11.65pt;width:266.75pt;height:161.9pt;z-index:251659264;visibility:visible;mso-wrap-style:square;mso-width-percent:0;mso-height-percent:0;mso-wrap-distance-left:9pt;mso-wrap-distance-top:3.6pt;mso-wrap-distance-right:9pt;mso-wrap-distance-bottom:3.6pt;mso-position-horizontal:absolute;mso-position-horizontal-relative:text;mso-position-vertical:absolute;mso-position-vertical-relative:text;mso-width-percent:0;mso-height-percent:0;mso-width-relative:margin;mso-height-relative:margin;v-text-anchor:top" o:gfxdata="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">
+              <v:shape w14:anchorId="493FC4A2" id="_x0000_s1053" type="#_x0000_t202" style="position:absolute;margin-left:276.25pt;margin-top:11.65pt;width:266.75pt;height:161.9pt;z-index:251659264;visibility:visible;mso-wrap-style:square;mso-width-percent:0;mso-height-percent:0;mso-wrap-distance-left:9pt;mso-wrap-distance-top:3.6pt;mso-wrap-distance-right:9pt;mso-wrap-distance-bottom:3.6pt;mso-position-horizontal:absolute;mso-position-horizontal-relative:text;mso-position-vertical:absolute;mso-position-vertical-relative:text;mso-width-percent:0;mso-height-percent:0;mso-width-relative:margin;mso-height-relative:margin;v-text-anchor:top" o:gfxdata="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">
                 <v:textbox>
                   <w:txbxContent>
                     <w:p>
@@ -11547,7 +11412,7 @@
           </mc:Choice>
           <mc:Fallback>
             <w:pict>
-              <v:shape w14:anchorId="162173CD" id="_x0000_s1054" type="#_x0000_t202" style="width:250.4pt;height:154pt;visibility:visible;mso-wrap-style:square;mso-left-percent:-10001;mso-top-percent:-10001;mso-position-horizontal:absolute;mso-position-horizontal-relative:char;mso-position-vertical:absolute;mso-position-vertical-relative:line;mso-left-percent:-10001;mso-top-percent:-10001;v-text-anchor:top" o:gfxdata="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">
+              <v:shape w14:anchorId="162173CD" id="_x0000_s1054" type="#_x0000_t202" style="width:250.4pt;height:154pt;visibility:visible;mso-wrap-style:square;mso-left-percent:-10001;mso-top-percent:-10001;mso-position-horizontal:absolute;mso-position-horizontal-relative:char;mso-position-vertical:absolute;mso-position-vertical-relative:line;mso-left-percent:-10001;mso-top-percent:-10001;v-text-anchor:top" o:gfxdata="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">
                 <v:textbox>
                   <w:txbxContent>
                     <w:p>
@@ -11780,23 +11645,7 @@
           <w:i/>
           <w:iCs/>
         </w:rPr>
-        <w:t>(</w:t>
-      </w:r>
-      <w:proofErr w:type="spellStart"/>
-      <w:r>
-        <w:rPr>
-          <w:i/>
-          <w:iCs/>
-        </w:rPr>
-        <w:t>Current_Symptoms_Yes</w:t>
-      </w:r>
-      <w:proofErr w:type="spellEnd"/>
-      <w:r>
-        <w:rPr>
-          <w:i/>
-          <w:iCs/>
-        </w:rPr>
-        <w:t xml:space="preserve"> ˄Number_Doses_1.0˄ Vaccinated_1) →Long Covid</w:t>
+        <w:t>(Current_Symptoms_Yes ˄Number_Doses_1.0˄ Vaccinated_1) →Long Covid</w:t>
       </w:r>
     </w:p>
     <w:p>
@@ -11813,23 +11662,7 @@
           <w:i/>
           <w:iCs/>
         </w:rPr>
-        <w:t>(</w:t>
-      </w:r>
-      <w:proofErr w:type="spellStart"/>
-      <w:r>
-        <w:rPr>
-          <w:i/>
-          <w:iCs/>
-        </w:rPr>
-        <w:t>Current_Symptoms_Yes</w:t>
-      </w:r>
-      <w:proofErr w:type="spellEnd"/>
-      <w:r>
-        <w:rPr>
-          <w:i/>
-          <w:iCs/>
-        </w:rPr>
-        <w:t xml:space="preserve"> ˄Number_Doses_1.0</w:t>
+        <w:t>(Current_Symptoms_Yes ˄Number_Doses_1.0</w:t>
       </w:r>
       <w:r>
         <w:rPr>
@@ -11853,39 +11686,7 @@
           <w:i/>
           <w:iCs/>
         </w:rPr>
-        <w:t>(</w:t>
-      </w:r>
-      <w:proofErr w:type="spellStart"/>
-      <w:r>
-        <w:rPr>
-          <w:i/>
-          <w:iCs/>
-        </w:rPr>
-        <w:t>Current_Symptoms_Yes˄Race_</w:t>
-      </w:r>
-      <w:proofErr w:type="gramStart"/>
-      <w:r>
-        <w:rPr>
-          <w:i/>
-          <w:iCs/>
-        </w:rPr>
-        <w:t>White</w:t>
-      </w:r>
-      <w:proofErr w:type="spellEnd"/>
-      <w:r>
-        <w:rPr>
-          <w:i/>
-          <w:iCs/>
-        </w:rPr>
-        <w:t>)→</w:t>
-      </w:r>
-      <w:proofErr w:type="gramEnd"/>
-      <w:r>
-        <w:rPr>
-          <w:i/>
-          <w:iCs/>
-        </w:rPr>
-        <w:t>Long Covid</w:t>
+        <w:t>(Current_Symptoms_Yes˄Race_White)→Long Covid</w:t>
       </w:r>
     </w:p>
     <w:p>
@@ -11902,55 +11703,14 @@
           <w:i/>
           <w:iCs/>
         </w:rPr>
-        <w:t>(</w:t>
-      </w:r>
-      <w:proofErr w:type="spellStart"/>
+        <w:t>(Current_Symptoms_Yes</w:t>
+      </w:r>
       <w:r>
         <w:rPr>
           <w:i/>
           <w:iCs/>
         </w:rPr>
-        <w:t>Current_Symptoms_Yes</w:t>
-      </w:r>
-      <w:proofErr w:type="spellEnd"/>
-      <w:r>
-        <w:rPr>
-          <w:i/>
-          <w:iCs/>
-        </w:rPr>
-        <w:t xml:space="preserve"> ˄</w:t>
-      </w:r>
-      <w:proofErr w:type="spellStart"/>
-      <w:r>
-        <w:rPr>
-          <w:i/>
-          <w:iCs/>
-        </w:rPr>
-        <w:t>Birth_Gender_</w:t>
-      </w:r>
-      <w:proofErr w:type="gramStart"/>
-      <w:r>
-        <w:rPr>
-          <w:i/>
-          <w:iCs/>
-        </w:rPr>
-        <w:t>F</w:t>
-      </w:r>
-      <w:proofErr w:type="spellEnd"/>
-      <w:r>
-        <w:rPr>
-          <w:i/>
-          <w:iCs/>
-        </w:rPr>
-        <w:t>)→</w:t>
-      </w:r>
-      <w:proofErr w:type="gramEnd"/>
-      <w:r>
-        <w:rPr>
-          <w:i/>
-          <w:iCs/>
-        </w:rPr>
-        <w:t>Long Covid</w:t>
+        <w:t xml:space="preserve"> ˄Birth_Gender_F)→Long Covid</w:t>
       </w:r>
     </w:p>
     <w:p>
@@ -11967,146 +11727,112 @@
           <w:i/>
           <w:iCs/>
         </w:rPr>
-        <w:t>(</w:t>
-      </w:r>
-      <w:proofErr w:type="spellStart"/>
+        <w:t>(Current_Symptoms_Yes)→Long Covid</w:t>
+      </w:r>
+    </w:p>
+    <w:p>
+      <w:pPr>
+        <w:ind w:firstLine="288"/>
+        <w:jc w:val="left"/>
+      </w:pPr>
+      <w:r>
+        <w:t xml:space="preserve">The above association rules indicate that </w:t>
+      </w:r>
+      <w:r>
+        <w:t>vaccinated individuals are more likely to develop Long Covid-19, which supports the theory that Long Covid-19</w:t>
+      </w:r>
+      <w:r>
+        <w:t xml:space="preserve"> could occur </w:t>
+      </w:r>
+      <w:r>
+        <w:t>as the</w:t>
+      </w:r>
+      <w:r>
+        <w:t xml:space="preserve"> result of a breakthrough infection. </w:t>
+      </w:r>
+      <w:r>
+        <w:t>Although</w:t>
+      </w:r>
+      <w:r>
+        <w:t xml:space="preserve"> the majority of individuals in this dataset</w:t>
+      </w:r>
+      <w:r>
+        <w:t xml:space="preserve"> [13]</w:t>
+      </w:r>
+      <w:r>
+        <w:t xml:space="preserve"> are vaccinated, so the significance of this rule </w:t>
+      </w:r>
+      <w:r>
+        <w:t xml:space="preserve">would need to be examined further using more diverse datasets. </w:t>
+      </w:r>
+      <w:r>
+        <w:t xml:space="preserve">Additionally, </w:t>
+      </w:r>
+      <w:r>
+        <w:t>the rules we found show that White</w:t>
+      </w:r>
+      <w:r>
+        <w:t xml:space="preserve"> individuals are more likely to develop Long Covid-19. However, the majority of the individuals in this dataset are White so </w:t>
+      </w:r>
+      <w:r>
+        <w:t xml:space="preserve">this rule might not be significant in practice. </w:t>
+      </w:r>
+      <w:r>
+        <w:t xml:space="preserve">Also, we discovered that individuals assigned female at birth are more likely to develop Long Covid-19. </w:t>
+      </w:r>
+      <w:r>
+        <w:t>The same caveat applies here as with ethnicity; the majority of our dataset was individuals assigned female at birth.</w:t>
+      </w:r>
+    </w:p>
+    <w:p>
+      <w:pPr>
+        <w:ind w:firstLine="288"/>
+        <w:jc w:val="left"/>
+      </w:pPr>
+      <w:r>
+        <w:t xml:space="preserve">When we compare the rules found from both the </w:t>
+      </w:r>
+      <w:r>
+        <w:t>W</w:t>
+      </w:r>
+      <w:r>
+        <w:t xml:space="preserve">eek 46 and </w:t>
+      </w:r>
+      <w:r>
+        <w:t>W</w:t>
+      </w:r>
+      <w:r>
+        <w:t>eek 49 data</w:t>
+      </w:r>
+      <w:r>
+        <w:t xml:space="preserve"> [12], [13]</w:t>
+      </w:r>
+      <w:r>
+        <w:t xml:space="preserve">, we </w:t>
+      </w:r>
+      <w:r>
+        <w:t xml:space="preserve">find that being assigned female at birth relates to the development of Long Covid-19. </w:t>
+      </w:r>
+      <w:r>
+        <w:t>Additionally, both sets of rules</w:t>
+      </w:r>
+      <w:r>
+        <w:t xml:space="preserve"> have </w:t>
+      </w:r>
       <w:r>
         <w:rPr>
           <w:i/>
           <w:iCs/>
         </w:rPr>
-        <w:t>Current_Symptoms_</w:t>
-      </w:r>
-      <w:proofErr w:type="gramStart"/>
+        <w:t>current_symptoms_</w:t>
+      </w:r>
       <w:r>
         <w:rPr>
           <w:i/>
           <w:iCs/>
         </w:rPr>
-        <w:t>Yes</w:t>
-      </w:r>
-      <w:proofErr w:type="spellEnd"/>
-      <w:r>
-        <w:rPr>
-          <w:i/>
-          <w:iCs/>
-        </w:rPr>
-        <w:t>)→</w:t>
-      </w:r>
-      <w:proofErr w:type="gramEnd"/>
-      <w:r>
-        <w:rPr>
-          <w:i/>
-          <w:iCs/>
-        </w:rPr>
-        <w:t>Long Covid</w:t>
-      </w:r>
-    </w:p>
-    <w:p>
-      <w:pPr>
-        <w:ind w:firstLine="288"/>
-        <w:jc w:val="left"/>
-      </w:pPr>
-      <w:r>
-        <w:t xml:space="preserve">The above association rules indicate that </w:t>
-      </w:r>
-      <w:r>
-        <w:t>vaccinated individuals are more likely to develop Long Covid-19, which supports the theory that Long Covid-19</w:t>
-      </w:r>
-      <w:r>
-        <w:t xml:space="preserve"> could occur </w:t>
-      </w:r>
-      <w:r>
-        <w:t>as the</w:t>
-      </w:r>
-      <w:r>
-        <w:t xml:space="preserve"> result of a breakthrough infection. </w:t>
-      </w:r>
-      <w:r>
-        <w:t>Although</w:t>
-      </w:r>
-      <w:r>
-        <w:t xml:space="preserve"> the majority of individuals in this dataset</w:t>
-      </w:r>
-      <w:r>
-        <w:t xml:space="preserve"> [13]</w:t>
-      </w:r>
-      <w:r>
-        <w:t xml:space="preserve"> are vaccinated, so the significance of this rule </w:t>
-      </w:r>
-      <w:r>
-        <w:t xml:space="preserve">would need to be examined further using more diverse datasets. </w:t>
-      </w:r>
-      <w:r>
-        <w:t xml:space="preserve">Additionally, </w:t>
-      </w:r>
-      <w:r>
-        <w:t>the rules we found show that White</w:t>
-      </w:r>
-      <w:r>
-        <w:t xml:space="preserve"> individuals are more likely to develop Long Covid-19. However, the majority of the individuals in this dataset are White so </w:t>
-      </w:r>
-      <w:r>
-        <w:t xml:space="preserve">this rule might not be significant in practice. </w:t>
-      </w:r>
-      <w:r>
-        <w:t xml:space="preserve">Also, we discovered that individuals assigned female at birth are more likely to develop Long Covid-19. </w:t>
-      </w:r>
-      <w:r>
-        <w:t>The same caveat applies here as with ethnicity; the majority of our dataset was individuals assigned female at birth.</w:t>
-      </w:r>
-    </w:p>
-    <w:p>
-      <w:pPr>
-        <w:ind w:firstLine="288"/>
-        <w:jc w:val="left"/>
-      </w:pPr>
-      <w:r>
-        <w:t xml:space="preserve">When we compare the rules found from both the </w:t>
-      </w:r>
-      <w:r>
-        <w:t>W</w:t>
-      </w:r>
-      <w:r>
-        <w:t xml:space="preserve">eek 46 and </w:t>
-      </w:r>
-      <w:r>
-        <w:t>W</w:t>
-      </w:r>
-      <w:r>
-        <w:t>eek 49 data</w:t>
-      </w:r>
-      <w:r>
-        <w:t xml:space="preserve"> [12], [13]</w:t>
-      </w:r>
-      <w:r>
-        <w:t xml:space="preserve">, we </w:t>
-      </w:r>
-      <w:r>
-        <w:t xml:space="preserve">find that being assigned female at birth relates to the development of Long Covid-19. </w:t>
-      </w:r>
-      <w:r>
-        <w:t>Additionally, both sets of rules</w:t>
-      </w:r>
-      <w:r>
-        <w:t xml:space="preserve"> have </w:t>
-      </w:r>
-      <w:proofErr w:type="spellStart"/>
-      <w:r>
-        <w:rPr>
-          <w:i/>
-          <w:iCs/>
-        </w:rPr>
-        <w:t>current_symptoms_</w:t>
-      </w:r>
-      <w:r>
-        <w:rPr>
-          <w:i/>
-          <w:iCs/>
-        </w:rPr>
         <w:t>yes</w:t>
       </w:r>
-      <w:proofErr w:type="spellEnd"/>
       <w:r>
         <w:t xml:space="preserve"> in</w:t>
       </w:r>
@@ -12405,7 +12131,7 @@
           </mc:Choice>
           <mc:Fallback>
             <w:pict>
-              <v:shape w14:anchorId="68E7F27E" id="_x0000_s1055" type="#_x0000_t202" style="position:absolute;margin-left:-3.3pt;margin-top:40.4pt;width:255.2pt;height:110.6pt;z-index:251661312;visibility:visible;mso-wrap-style:square;mso-width-percent:0;mso-height-percent:200;mso-wrap-distance-left:9pt;mso-wrap-distance-top:3.6pt;mso-wrap-distance-right:9pt;mso-wrap-distance-bottom:3.6pt;mso-position-horizontal:absolute;mso-position-horizontal-relative:text;mso-position-vertical:absolute;mso-position-vertical-relative:text;mso-width-percent:0;mso-height-percent:200;mso-width-relative:margin;mso-height-relative:margin;v-text-anchor:top" o:gfxdata="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">
+              <v:shape w14:anchorId="68E7F27E" id="_x0000_s1055" type="#_x0000_t202" style="position:absolute;margin-left:-3.3pt;margin-top:40.4pt;width:255.2pt;height:110.6pt;z-index:251661312;visibility:visible;mso-wrap-style:square;mso-width-percent:0;mso-height-percent:200;mso-wrap-distance-left:9pt;mso-wrap-distance-top:3.6pt;mso-wrap-distance-right:9pt;mso-wrap-distance-bottom:3.6pt;mso-position-horizontal:absolute;mso-position-horizontal-relative:text;mso-position-vertical:absolute;mso-position-vertical-relative:text;mso-width-percent:0;mso-height-percent:200;mso-width-relative:margin;mso-height-relative:margin;v-text-anchor:top" o:gfxdata="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">
                 <v:textbox style="mso-fit-shape-to-text:t">
                   <w:txbxContent>
                     <w:p>
@@ -13935,7 +13661,7 @@
           </mc:Choice>
           <mc:Fallback>
             <w:pict>
-              <v:shape w14:anchorId="22B46106" id="_x0000_s1056" type="#_x0000_t202" style="position:absolute;left:0;text-align:left;margin-left:-.55pt;margin-top:15.35pt;width:260.05pt;height:110.6pt;z-index:251663360;visibility:visible;mso-wrap-style:square;mso-width-percent:0;mso-height-percent:200;mso-wrap-distance-left:9pt;mso-wrap-distance-top:3.6pt;mso-wrap-distance-right:9pt;mso-wrap-distance-bottom:3.6pt;mso-position-horizontal:absolute;mso-position-horizontal-relative:text;mso-position-vertical:absolute;mso-position-vertical-relative:text;mso-width-percent:0;mso-height-percent:200;mso-width-relative:margin;mso-height-relative:margin;v-text-anchor:top" o:gfxdata="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">
+              <v:shape w14:anchorId="22B46106" id="_x0000_s1056" type="#_x0000_t202" style="position:absolute;left:0;text-align:left;margin-left:-.55pt;margin-top:15.35pt;width:260.05pt;height:110.6pt;z-index:251663360;visibility:visible;mso-wrap-style:square;mso-width-percent:0;mso-height-percent:200;mso-wrap-distance-left:9pt;mso-wrap-distance-top:3.6pt;mso-wrap-distance-right:9pt;mso-wrap-distance-bottom:3.6pt;mso-position-horizontal:absolute;mso-position-horizontal-relative:text;mso-position-vertical:absolute;mso-position-vertical-relative:text;mso-width-percent:0;mso-height-percent:200;mso-width-relative:margin;mso-height-relative:margin;v-text-anchor:top" o:gfxdata="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">
                 <v:textbox style="mso-fit-shape-to-text:t">
                   <w:txbxContent>
                     <w:p>
@@ -14200,7 +13926,7 @@
           </mc:Choice>
           <mc:Fallback>
             <w:pict>
-              <v:shape w14:anchorId="2EF38DAD" id="_x0000_s1057" type="#_x0000_t202" style="width:176.5pt;height:147.55pt;visibility:visible;mso-wrap-style:square;mso-left-percent:-10001;mso-top-percent:-10001;mso-position-horizontal:absolute;mso-position-horizontal-relative:char;mso-position-vertical:absolute;mso-position-vertical-relative:line;mso-left-percent:-10001;mso-top-percent:-10001;v-text-anchor:top" o:gfxdata="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">
+              <v:shape w14:anchorId="2EF38DAD" id="_x0000_s1057" type="#_x0000_t202" style="width:176.5pt;height:147.55pt;visibility:visible;mso-wrap-style:square;mso-left-percent:-10001;mso-top-percent:-10001;mso-position-horizontal:absolute;mso-position-horizontal-relative:char;mso-position-vertical:absolute;mso-position-vertical-relative:line;mso-left-percent:-10001;mso-top-percent:-10001;v-text-anchor:top" o:gfxdata="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">
                 <v:textbox>
                   <w:txbxContent>
                     <w:p>
@@ -14379,7 +14105,7 @@
           </mc:Choice>
           <mc:Fallback>
             <w:pict>
-              <v:shape w14:anchorId="357043C4" id="_x0000_s1058" type="#_x0000_t202" style="position:absolute;left:0;text-align:left;margin-left:-.35pt;margin-top:11.65pt;width:260.05pt;height:77.9pt;z-index:251665408;visibility:visible;mso-wrap-style:square;mso-width-percent:0;mso-height-percent:0;mso-wrap-distance-left:9pt;mso-wrap-distance-top:3.6pt;mso-wrap-distance-right:9pt;mso-wrap-distance-bottom:3.6pt;mso-position-horizontal:absolute;mso-position-horizontal-relative:text;mso-position-vertical:absolute;mso-position-vertical-relative:text;mso-width-percent:0;mso-height-percent:0;mso-width-relative:margin;mso-height-relative:margin;v-text-anchor:top" o:gfxdata="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">
+              <v:shape w14:anchorId="357043C4" id="_x0000_s1058" type="#_x0000_t202" style="position:absolute;left:0;text-align:left;margin-left:-.35pt;margin-top:11.65pt;width:260.05pt;height:77.9pt;z-index:251665408;visibility:visible;mso-wrap-style:square;mso-width-percent:0;mso-height-percent:0;mso-wrap-distance-left:9pt;mso-wrap-distance-top:3.6pt;mso-wrap-distance-right:9pt;mso-wrap-distance-bottom:3.6pt;mso-position-horizontal:absolute;mso-position-horizontal-relative:text;mso-position-vertical:absolute;mso-position-vertical-relative:text;mso-width-percent:0;mso-height-percent:0;mso-width-relative:margin;mso-height-relative:margin;v-text-anchor:top" o:gfxdata="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">
                 <v:textbox>
                   <w:txbxContent>
                     <w:p>
@@ -15738,7 +15464,7 @@
           </mc:Choice>
           <mc:Fallback>
             <w:pict>
-              <v:shape w14:anchorId="4122D5A5" id="_x0000_s1059" type="#_x0000_t202" style="position:absolute;left:0;text-align:left;margin-left:2pt;margin-top:73.3pt;width:257pt;height:149.5pt;z-index:251667456;visibility:visible;mso-wrap-style:square;mso-width-percent:0;mso-height-percent:0;mso-wrap-distance-left:9pt;mso-wrap-distance-top:3.6pt;mso-wrap-distance-right:9pt;mso-wrap-distance-bottom:3.6pt;mso-position-horizontal:absolute;mso-position-horizontal-relative:text;mso-position-vertical:absolute;mso-position-vertical-relative:text;mso-width-percent:0;mso-height-percent:0;mso-width-relative:margin;mso-height-relative:margin;v-text-anchor:top" o:gfxdata="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">
+              <v:shape w14:anchorId="4122D5A5" id="_x0000_s1059" type="#_x0000_t202" style="position:absolute;left:0;text-align:left;margin-left:2pt;margin-top:73.3pt;width:257pt;height:149.5pt;z-index:251667456;visibility:visible;mso-wrap-style:square;mso-width-percent:0;mso-height-percent:0;mso-wrap-distance-left:9pt;mso-wrap-distance-top:3.6pt;mso-wrap-distance-right:9pt;mso-wrap-distance-bottom:3.6pt;mso-position-horizontal:absolute;mso-position-horizontal-relative:text;mso-position-vertical:absolute;mso-position-vertical-relative:text;mso-width-percent:0;mso-height-percent:0;mso-width-relative:margin;mso-height-relative:margin;v-text-anchor:top" o:gfxdata="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">
                 <v:textbox>
                   <w:txbxContent>
                     <w:p>
@@ -15998,7 +15724,6 @@
                 <w:lang w:val="en-CA" w:eastAsia="zh-CN"/>
               </w:rPr>
             </w:pPr>
-            <w:proofErr w:type="spellStart"/>
             <w:r>
               <w:rPr>
                 <w:rFonts w:ascii="Calibri" w:hAnsi="Calibri" w:cs="Calibri"/>
@@ -16008,7 +15733,6 @@
               </w:rPr>
               <w:t>meanImp</w:t>
             </w:r>
-            <w:proofErr w:type="spellEnd"/>
           </w:p>
         </w:tc>
         <w:tc>
@@ -16025,7 +15749,6 @@
                 <w:lang w:val="en-CA" w:eastAsia="zh-CN"/>
               </w:rPr>
             </w:pPr>
-            <w:proofErr w:type="spellStart"/>
             <w:r>
               <w:rPr>
                 <w:rFonts w:ascii="Calibri" w:hAnsi="Calibri" w:cs="Calibri"/>
@@ -16035,7 +15758,6 @@
               </w:rPr>
               <w:t>medianImp</w:t>
             </w:r>
-            <w:proofErr w:type="spellEnd"/>
           </w:p>
         </w:tc>
         <w:tc>
@@ -16052,7 +15774,6 @@
                 <w:lang w:val="en-CA" w:eastAsia="zh-CN"/>
               </w:rPr>
             </w:pPr>
-            <w:proofErr w:type="spellStart"/>
             <w:r>
               <w:rPr>
                 <w:rFonts w:ascii="Calibri" w:hAnsi="Calibri" w:cs="Calibri"/>
@@ -16062,7 +15783,6 @@
               </w:rPr>
               <w:t>minImp</w:t>
             </w:r>
-            <w:proofErr w:type="spellEnd"/>
           </w:p>
         </w:tc>
         <w:tc>
@@ -16079,7 +15799,6 @@
                 <w:lang w:val="en-CA" w:eastAsia="zh-CN"/>
               </w:rPr>
             </w:pPr>
-            <w:proofErr w:type="spellStart"/>
             <w:r>
               <w:rPr>
                 <w:rFonts w:ascii="Calibri" w:hAnsi="Calibri" w:cs="Calibri"/>
@@ -16089,7 +15808,6 @@
               </w:rPr>
               <w:t>maxImp</w:t>
             </w:r>
-            <w:proofErr w:type="spellEnd"/>
           </w:p>
         </w:tc>
         <w:tc>
@@ -16106,7 +15824,6 @@
                 <w:lang w:val="en-CA" w:eastAsia="zh-CN"/>
               </w:rPr>
             </w:pPr>
-            <w:proofErr w:type="spellStart"/>
             <w:r>
               <w:rPr>
                 <w:rFonts w:ascii="Calibri" w:hAnsi="Calibri" w:cs="Calibri"/>
@@ -16116,7 +15833,6 @@
               </w:rPr>
               <w:t>normHits</w:t>
             </w:r>
-            <w:proofErr w:type="spellEnd"/>
           </w:p>
         </w:tc>
         <w:tc>
@@ -17450,7 +17166,6 @@
       <w:r>
         <w:t>=0.003’ and ‘</w:t>
       </w:r>
-      <w:proofErr w:type="spellStart"/>
       <w:r>
         <w:rPr>
           <w:i/>
@@ -17458,7 +17173,6 @@
         </w:rPr>
         <w:t>maxdepth</w:t>
       </w:r>
-      <w:proofErr w:type="spellEnd"/>
       <w:r>
         <w:t xml:space="preserve">=3’ (fig. </w:t>
       </w:r>
@@ -17599,7 +17313,7 @@
           </mc:Choice>
           <mc:Fallback>
             <w:pict>
-              <v:shape w14:anchorId="6492BCF6" id="_x0000_s1060" type="#_x0000_t202" style="position:absolute;left:0;text-align:left;margin-left:1pt;margin-top:73.5pt;width:256pt;height:185.8pt;z-index:251669504;visibility:visible;mso-wrap-style:square;mso-width-percent:0;mso-height-percent:0;mso-wrap-distance-left:9pt;mso-wrap-distance-top:3.6pt;mso-wrap-distance-right:9pt;mso-wrap-distance-bottom:3.6pt;mso-position-horizontal:absolute;mso-position-horizontal-relative:text;mso-position-vertical:absolute;mso-position-vertical-relative:text;mso-width-percent:0;mso-height-percent:0;mso-width-relative:margin;mso-height-relative:margin;v-text-anchor:top" o:gfxdata="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">
+              <v:shape w14:anchorId="6492BCF6" id="_x0000_s1060" type="#_x0000_t202" style="position:absolute;left:0;text-align:left;margin-left:1pt;margin-top:73.5pt;width:256pt;height:185.8pt;z-index:251669504;visibility:visible;mso-wrap-style:square;mso-width-percent:0;mso-height-percent:0;mso-wrap-distance-left:9pt;mso-wrap-distance-top:3.6pt;mso-wrap-distance-right:9pt;mso-wrap-distance-bottom:3.6pt;mso-position-horizontal:absolute;mso-position-horizontal-relative:text;mso-position-vertical:absolute;mso-position-vertical-relative:text;mso-width-percent:0;mso-height-percent:0;mso-width-relative:margin;mso-height-relative:margin;v-text-anchor:top" o:gfxdata="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">
                 <v:textbox>
                   <w:txbxContent>
                     <w:p>
@@ -17685,23 +17399,7 @@
           <w:i/>
           <w:iCs/>
         </w:rPr>
-        <w:t>‘</w:t>
-      </w:r>
-      <w:proofErr w:type="spellStart"/>
-      <w:r>
-        <w:rPr>
-          <w:i/>
-          <w:iCs/>
-        </w:rPr>
-        <w:t>mtry</w:t>
-      </w:r>
-      <w:proofErr w:type="spellEnd"/>
-      <w:r>
-        <w:rPr>
-          <w:i/>
-          <w:iCs/>
-        </w:rPr>
-        <w:t>=2’.</w:t>
+        <w:t>‘mtry=2’.</w:t>
       </w:r>
       <w:r>
         <w:t xml:space="preserve"> </w:t>
@@ -17710,39 +17408,19 @@
         <w:rPr>
           <w:rStyle w:val="highwire-cite-metadata-doi"/>
         </w:rPr>
-        <w:t>Sudre</w:t>
+        <w:t xml:space="preserve">Sudre et al. </w:t>
+      </w:r>
+      <w:r>
+        <w:t xml:space="preserve">[19] also used a Random Forest model in their analysis, however it was trained on different data, focusing on data collected over five months from users of an app located in the United Kingdom, United States and Sweden [19]. </w:t>
       </w:r>
       <w:r>
         <w:rPr>
           <w:rStyle w:val="highwire-cite-metadata-doi"/>
         </w:rPr>
-        <w:t xml:space="preserve"> et al. </w:t>
-      </w:r>
-      <w:r>
-        <w:t xml:space="preserve">[19] also used a Random Forest model in their analysis, however it was trained on different data, focusing on data collected over five months from users of an app located in the United Kingdom, United States and Sweden [19]. </w:t>
-      </w:r>
-      <w:r>
-        <w:rPr>
-          <w:rStyle w:val="highwire-cite-metadata-doi"/>
-        </w:rPr>
-        <w:t>Sudre</w:t>
-      </w:r>
-      <w:r>
-        <w:rPr>
-          <w:rStyle w:val="highwire-cite-metadata-doi"/>
-        </w:rPr>
-        <w:t xml:space="preserve"> et al. </w:t>
-      </w:r>
-      <w:r>
-        <w:t xml:space="preserve">[19] also trained the model using “a combination of symptom reporting during the first week, personal characteristics and comorbidities” [19, p. 627]. The pre-existing conditions used included “asthma, lung disease, heart disease, kidney disease and diabetes” [19, p. 632] in addition to using “BMI, age and sex” [19, p. 632]. Our model used age and birth gender along with race and number of </w:t>
-      </w:r>
-      <w:proofErr w:type="gramStart"/>
-      <w:r>
-        <w:t>vaccine</w:t>
-      </w:r>
-      <w:proofErr w:type="gramEnd"/>
-      <w:r>
-        <w:t xml:space="preserve"> doses the individual had. </w:t>
+        <w:t xml:space="preserve">Sudre et al. </w:t>
+      </w:r>
+      <w:r>
+        <w:t xml:space="preserve">[19] also trained the model using “a combination of symptom reporting during the first week, personal characteristics and comorbidities” [19, p. 627]. The pre-existing conditions used included “asthma, lung disease, heart disease, kidney disease and diabetes” [19, p. 632] in addition to using “BMI, age and sex” [19, p. 632]. Our model used age and birth gender along with race and number of vaccine doses the individual had. </w:t>
       </w:r>
       <w:r>
         <w:t>The model was trained using our training data and evaluated using the independent</w:t>
@@ -17910,7 +17588,7 @@
           </mc:Choice>
           <mc:Fallback>
             <w:pict>
-              <v:shape w14:anchorId="162B2C0E" id="_x0000_s1061" type="#_x0000_t202" style="position:absolute;left:0;text-align:left;margin-left:1.5pt;margin-top:225pt;width:258pt;height:166pt;z-index:251671552;visibility:visible;mso-wrap-style:square;mso-width-percent:0;mso-height-percent:0;mso-wrap-distance-left:9pt;mso-wrap-distance-top:3.6pt;mso-wrap-distance-right:9pt;mso-wrap-distance-bottom:3.6pt;mso-position-horizontal:absolute;mso-position-horizontal-relative:text;mso-position-vertical:absolute;mso-position-vertical-relative:text;mso-width-percent:0;mso-height-percent:0;mso-width-relative:margin;mso-height-relative:margin;v-text-anchor:top" o:gfxdata="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">
+              <v:shape w14:anchorId="162B2C0E" id="_x0000_s1061" type="#_x0000_t202" style="position:absolute;left:0;text-align:left;margin-left:1.5pt;margin-top:225pt;width:258pt;height:166pt;z-index:251671552;visibility:visible;mso-wrap-style:square;mso-width-percent:0;mso-height-percent:0;mso-wrap-distance-left:9pt;mso-wrap-distance-top:3.6pt;mso-wrap-distance-right:9pt;mso-wrap-distance-bottom:3.6pt;mso-position-horizontal:absolute;mso-position-horizontal-relative:text;mso-position-vertical:absolute;mso-position-vertical-relative:text;mso-width-percent:0;mso-height-percent:0;mso-width-relative:margin;mso-height-relative:margin;v-text-anchor:top" o:gfxdata="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">
                 <v:textbox>
                   <w:txbxContent>
                     <w:p>
@@ -18182,7 +17860,6 @@
                 <w:lang w:val="en-CA"/>
               </w:rPr>
             </w:pPr>
-            <w:proofErr w:type="spellStart"/>
             <w:r>
               <w:rPr>
                 <w:rFonts w:ascii="Calibri" w:hAnsi="Calibri" w:cs="Calibri"/>
@@ -18192,7 +17869,6 @@
               </w:rPr>
               <w:t>MeanDecreaseAccuracy</w:t>
             </w:r>
-            <w:proofErr w:type="spellEnd"/>
           </w:p>
         </w:tc>
         <w:tc>
@@ -18209,7 +17885,6 @@
                 <w:lang w:val="en-CA"/>
               </w:rPr>
             </w:pPr>
-            <w:proofErr w:type="spellStart"/>
             <w:r>
               <w:rPr>
                 <w:rFonts w:ascii="Calibri" w:hAnsi="Calibri" w:cs="Calibri"/>
@@ -18219,7 +17894,6 @@
               </w:rPr>
               <w:t>MeanDecreaseGini</w:t>
             </w:r>
-            <w:proofErr w:type="spellEnd"/>
           </w:p>
         </w:tc>
       </w:tr>
@@ -19956,13 +19630,7 @@
         <w:rPr>
           <w:rStyle w:val="highwire-cite-metadata-doi"/>
         </w:rPr>
-        <w:t>Sudre</w:t>
-      </w:r>
-      <w:r>
-        <w:rPr>
-          <w:rStyle w:val="highwire-cite-metadata-doi"/>
-        </w:rPr>
-        <w:t xml:space="preserve"> et al.</w:t>
+        <w:t>Sudre et al.</w:t>
       </w:r>
       <w:r>
         <w:t xml:space="preserve"> </w:t>
@@ -20298,7 +19966,6 @@
           <w:docPartUnique/>
         </w:docPartObj>
       </w:sdtPr>
-      <w:sdtEndPr/>
       <w:sdtContent>
         <w:p>
           <w:pPr>
@@ -20317,7 +19984,6 @@
             <w:id w:val="-573587230"/>
             <w:bibliography/>
           </w:sdtPr>
-          <w:sdtEndPr/>
           <w:sdtContent>
             <w:p>
               <w:pPr>
@@ -20696,21 +20362,7 @@
                         <w:color w:val="000000" w:themeColor="text1"/>
                       </w:rPr>
                       <w:br/>
-                      <w:t xml:space="preserve">[11]   </w:t>
-                    </w:r>
-                    <w:proofErr w:type="gramStart"/>
-                    <w:r>
-                      <w:rPr>
-                        <w:color w:val="000000" w:themeColor="text1"/>
-                      </w:rPr>
-                      <w:t xml:space="preserve">   “</w:t>
-                    </w:r>
-                    <w:proofErr w:type="gramEnd"/>
-                    <w:r>
-                      <w:rPr>
-                        <w:color w:val="000000" w:themeColor="text1"/>
-                      </w:rPr>
-                      <w:t>COVID Data Tracker.” Centers for Disease Control and Prevention. https://covid.cdc.gov/covid-data-tracker/#trends_weeklycases_select_00 (accessed December 18, 2023).</w:t>
+                      <w:t>[11]      “COVID Data Tracker.” Centers for Disease Control and Prevention. https://covid.cdc.gov/covid-data-tracker/#trends_weeklycases_select_00 (accessed December 18, 2023).</w:t>
                     </w:r>
                     <w:r>
                       <w:rPr>
@@ -21119,13 +20771,7 @@
                       <w:rPr>
                         <w:noProof/>
                       </w:rPr>
-                      <w:t xml:space="preserve">[25]      </w:t>
-                    </w:r>
-                    <w:r>
-                      <w:rPr>
-                        <w:noProof/>
-                      </w:rPr>
-                      <w:t>P. Fournier-Viger, "How to auto-adjust the minimum support threshold according to data size," The Data Mining Blog, 11 May 2013. [Online]. Available: https://data-mining.philippe-fournier-viger.com/how-to-auto-adjust-the-minimum-support-threshold-according-to-the-data-size/. [Accessed October 2022].</w:t>
+                      <w:t>[25]      P. Fournier-Viger, "How to auto-adjust the minimum support threshold according to data size," The Data Mining Blog, 11 May 2013. [Online]. Available: https://data-mining.philippe-fournier-viger.com/how-to-auto-adjust-the-minimum-support-threshold-according-to-the-data-size/. [Accessed October 2022].</w:t>
                     </w:r>
                   </w:p>
                   <w:p>
@@ -21186,13 +20832,7 @@
                       <w:rPr>
                         <w:color w:val="000000" w:themeColor="text1"/>
                       </w:rPr>
-                      <w:t>10.1145/360402.360421</w:t>
-                    </w:r>
-                    <w:r>
-                      <w:rPr>
-                        <w:color w:val="000000" w:themeColor="text1"/>
-                      </w:rPr>
-                      <w:t>.</w:t>
+                      <w:t>10.1145/360402.360421.</w:t>
                     </w:r>
                   </w:p>
                   <w:p>
@@ -21335,14 +20975,7 @@
                         <w:color w:val="000000" w:themeColor="text1"/>
                         <w:shd w:val="clear" w:color="auto" w:fill="FFFFFF"/>
                       </w:rPr>
-                      <w:t>10.18637/jss.v036.i11</w:t>
-                    </w:r>
-                    <w:r>
-                      <w:rPr>
-                        <w:color w:val="000000" w:themeColor="text1"/>
-                        <w:shd w:val="clear" w:color="auto" w:fill="FFFFFF"/>
-                      </w:rPr>
-                      <w:t>.</w:t>
+                      <w:t>10.18637/jss.v036.i11.</w:t>
                     </w:r>
                     <w:r>
                       <w:rPr>
@@ -21417,13 +21050,7 @@
                       <w:rPr>
                         <w:color w:val="000000" w:themeColor="text1"/>
                       </w:rPr>
-                      <w:t>10.1016/j.patrec.2005.10.010</w:t>
-                    </w:r>
-                    <w:r>
-                      <w:rPr>
-                        <w:color w:val="000000" w:themeColor="text1"/>
-                      </w:rPr>
-                      <w:t>.</w:t>
+                      <w:t>10.1016/j.patrec.2005.10.010.</w:t>
                     </w:r>
                     <w:r>
                       <w:rPr>
@@ -21571,27 +21198,7 @@
                             <w:rPr>
                               <w:color w:val="000000" w:themeColor="text1"/>
                             </w:rPr>
-                            <w:t>10.26483/</w:t>
-                          </w:r>
-                          <w:proofErr w:type="gramStart"/>
-                          <w:r>
-                            <w:rPr>
-                              <w:color w:val="000000" w:themeColor="text1"/>
-                            </w:rPr>
-                            <w:t>ijarcs.v</w:t>
-                          </w:r>
-                          <w:proofErr w:type="gramEnd"/>
-                          <w:r>
-                            <w:rPr>
-                              <w:color w:val="000000" w:themeColor="text1"/>
-                            </w:rPr>
-                            <w:t>8i7.4301</w:t>
-                          </w:r>
-                          <w:r>
-                            <w:rPr>
-                              <w:color w:val="000000" w:themeColor="text1"/>
-                            </w:rPr>
-                            <w:t>.</w:t>
+                            <w:t>10.26483/ijarcs.v8i7.4301.</w:t>
                           </w:r>
                           <w:r>
                             <w:rPr>
@@ -21638,10 +21245,7 @@
                             <w:t xml:space="preserve">, doi: </w:t>
                           </w:r>
                           <w:r>
-                            <w:t>10.23977/accaf.2020.010102</w:t>
-                          </w:r>
-                          <w:r>
-                            <w:t>.</w:t>
+                            <w:t>10.23977/accaf.2020.010102.</w:t>
                           </w:r>
                         </w:p>
                         <w:p>
@@ -21781,7 +21385,7 @@
 </file>
 
 <file path=word/comments.xml><?xml version="1.0" encoding="utf-8"?>
-<w:comments xmlns:wpc="http://schemas.microsoft.com/office/word/2010/wordprocessingCanvas" xmlns:cx="http://schemas.microsoft.com/office/drawing/2014/chartex" xmlns:cx1="http://schemas.microsoft.com/office/drawing/2015/9/8/chartex" xmlns:cx2="http://schemas.microsoft.com/office/drawing/2015/10/21/chartex" xmlns:cx3="http://schemas.microsoft.com/office/drawing/2016/5/9/chartex" xmlns:cx4="http://schemas.microsoft.com/office/drawing/2016/5/10/chartex" xmlns:cx5="http://schemas.microsoft.com/office/drawing/2016/5/11/chartex" xmlns:cx6="http://schemas.microsoft.com/office/drawing/2016/5/12/chartex" xmlns:cx7="http://schemas.microsoft.com/office/drawing/2016/5/13/chartex" xmlns:cx8="http://schemas.microsoft.com/office/drawing/2016/5/14/chartex" xmlns:mc="http://schemas.openxmlformats.org/markup-compatibility/2006" xmlns:aink="http://schemas.microsoft.com/office/drawing/2016/ink" xmlns:am3d="http://schemas.microsoft.com/office/drawing/2017/model3d" xmlns:o="urn:schemas-microsoft-com:office:office" xmlns:r="http://schemas.openxmlformats.org/officeDocument/2006/relationships" xmlns:m="http://schemas.openxmlformats.org/officeDocument/2006/math" xmlns:v="urn:schemas-microsoft-com:vml" xmlns:wp14="http://schemas.microsoft.com/office/word/2010/wordprocessingDrawing" xmlns:wp="http://schemas.openxmlformats.org/drawingml/2006/wordprocessingDrawing" xmlns:w10="urn:schemas-microsoft-com:office:word" xmlns:w="http://schemas.openxmlformats.org/wordprocessingml/2006/main" xmlns:w14="http://schemas.microsoft.com/office/word/2010/wordml" xmlns:w15="http://schemas.microsoft.com/office/word/2012/wordml" xmlns:w16cex="http://schemas.microsoft.com/office/word/2018/wordml/cex" xmlns:w16cid="http://schemas.microsoft.com/office/word/2016/wordml/cid" xmlns:w16="http://schemas.microsoft.com/office/word/2018/wordml" xmlns:w16sdtdh="http://schemas.microsoft.com/office/word/2020/wordml/sdtdatahash" xmlns:w16se="http://schemas.microsoft.com/office/word/2015/wordml/symex" xmlns:wpg="http://schemas.microsoft.com/office/word/2010/wordprocessingGroup" xmlns:wpi="http://schemas.microsoft.com/office/word/2010/wordprocessingInk" xmlns:wne="http://schemas.microsoft.com/office/word/2006/wordml" xmlns:wps="http://schemas.microsoft.com/office/word/2010/wordprocessingShape" mc:Ignorable="w14 w15 w16se w16cid w16 w16cex w16sdtdh wp14">
+<w:comments xmlns:wpc="http://schemas.microsoft.com/office/word/2010/wordprocessingCanvas" xmlns:cx="http://schemas.microsoft.com/office/drawing/2014/chartex" xmlns:cx1="http://schemas.microsoft.com/office/drawing/2015/9/8/chartex" xmlns:cx2="http://schemas.microsoft.com/office/drawing/2015/10/21/chartex" xmlns:cx3="http://schemas.microsoft.com/office/drawing/2016/5/9/chartex" xmlns:cx4="http://schemas.microsoft.com/office/drawing/2016/5/10/chartex" xmlns:cx5="http://schemas.microsoft.com/office/drawing/2016/5/11/chartex" xmlns:cx6="http://schemas.microsoft.com/office/drawing/2016/5/12/chartex" xmlns:cx7="http://schemas.microsoft.com/office/drawing/2016/5/13/chartex" xmlns:cx8="http://schemas.microsoft.com/office/drawing/2016/5/14/chartex" xmlns:mc="http://schemas.openxmlformats.org/markup-compatibility/2006" xmlns:aink="http://schemas.microsoft.com/office/drawing/2016/ink" xmlns:am3d="http://schemas.microsoft.com/office/drawing/2017/model3d" xmlns:o="urn:schemas-microsoft-com:office:office" xmlns:oel="http://schemas.microsoft.com/office/2019/extlst" xmlns:r="http://schemas.openxmlformats.org/officeDocument/2006/relationships" xmlns:m="http://schemas.openxmlformats.org/officeDocument/2006/math" xmlns:v="urn:schemas-microsoft-com:vml" xmlns:wp14="http://schemas.microsoft.com/office/word/2010/wordprocessingDrawing" xmlns:wp="http://schemas.openxmlformats.org/drawingml/2006/wordprocessingDrawing" xmlns:w10="urn:schemas-microsoft-com:office:word" xmlns:w="http://schemas.openxmlformats.org/wordprocessingml/2006/main" xmlns:w14="http://schemas.microsoft.com/office/word/2010/wordml" xmlns:w15="http://schemas.microsoft.com/office/word/2012/wordml" xmlns:w16cex="http://schemas.microsoft.com/office/word/2018/wordml/cex" xmlns:w16cid="http://schemas.microsoft.com/office/word/2016/wordml/cid" xmlns:w16="http://schemas.microsoft.com/office/word/2018/wordml" xmlns:w16sdtdh="http://schemas.microsoft.com/office/word/2020/wordml/sdtdatahash" xmlns:w16se="http://schemas.microsoft.com/office/word/2015/wordml/symex" xmlns:wpg="http://schemas.microsoft.com/office/word/2010/wordprocessingGroup" xmlns:wpi="http://schemas.microsoft.com/office/word/2010/wordprocessingInk" xmlns:wne="http://schemas.microsoft.com/office/word/2006/wordml" xmlns:wps="http://schemas.microsoft.com/office/word/2010/wordprocessingShape" mc:Ignorable="w14 w15 w16se w16cid w16 w16cex w16sdtdh wp14">
   <w:comment w:id="0" w:author="Katrina Dotzlaw" w:date="2022-12-16T14:06:00Z" w:initials="KD">
     <w:p>
       <w:pPr>
@@ -21795,15 +21399,7 @@
         <w:annotationRef/>
       </w:r>
       <w:r>
-        <w:t xml:space="preserve">Need </w:t>
-      </w:r>
-      <w:proofErr w:type="spellStart"/>
-      <w:r>
-        <w:t>ryans</w:t>
-      </w:r>
-      <w:proofErr w:type="spellEnd"/>
-      <w:r>
-        <w:t xml:space="preserve"> process of doing this</w:t>
+        <w:t>Need ryans process of doing this</w:t>
       </w:r>
     </w:p>
   </w:comment>
@@ -21982,13 +21578,8 @@
         </w:rPr>
         <w:annotationRef/>
       </w:r>
-      <w:proofErr w:type="gramStart"/>
-      <w:r>
-        <w:t>Ryan</w:t>
-      </w:r>
-      <w:proofErr w:type="gramEnd"/>
-      <w:r>
-        <w:t xml:space="preserve"> please check this</w:t>
+      <w:r>
+        <w:t>Ryan please check this</w:t>
       </w:r>
     </w:p>
   </w:comment>
@@ -22306,7 +21897,7 @@
 </file>
 
 <file path=word/commentsExtended.xml><?xml version="1.0" encoding="utf-8"?>
-<w15:commentsEx xmlns:wpc="http://schemas.microsoft.com/office/word/2010/wordprocessingCanvas" xmlns:cx="http://schemas.microsoft.com/office/drawing/2014/chartex" xmlns:cx1="http://schemas.microsoft.com/office/drawing/2015/9/8/chartex" xmlns:cx2="http://schemas.microsoft.com/office/drawing/2015/10/21/chartex" xmlns:cx3="http://schemas.microsoft.com/office/drawing/2016/5/9/chartex" xmlns:cx4="http://schemas.microsoft.com/office/drawing/2016/5/10/chartex" xmlns:cx5="http://schemas.microsoft.com/office/drawing/2016/5/11/chartex" xmlns:cx6="http://schemas.microsoft.com/office/drawing/2016/5/12/chartex" xmlns:cx7="http://schemas.microsoft.com/office/drawing/2016/5/13/chartex" xmlns:cx8="http://schemas.microsoft.com/office/drawing/2016/5/14/chartex" xmlns:mc="http://schemas.openxmlformats.org/markup-compatibility/2006" xmlns:aink="http://schemas.microsoft.com/office/drawing/2016/ink" xmlns:am3d="http://schemas.microsoft.com/office/drawing/2017/model3d" xmlns:o="urn:schemas-microsoft-com:office:office" xmlns:r="http://schemas.openxmlformats.org/officeDocument/2006/relationships" xmlns:m="http://schemas.openxmlformats.org/officeDocument/2006/math" xmlns:v="urn:schemas-microsoft-com:vml" xmlns:wp14="http://schemas.microsoft.com/office/word/2010/wordprocessingDrawing" xmlns:wp="http://schemas.openxmlformats.org/drawingml/2006/wordprocessingDrawing" xmlns:w10="urn:schemas-microsoft-com:office:word" xmlns:w="http://schemas.openxmlformats.org/wordprocessingml/2006/main" xmlns:w14="http://schemas.microsoft.com/office/word/2010/wordml" xmlns:w15="http://schemas.microsoft.com/office/word/2012/wordml" xmlns:w16cex="http://schemas.microsoft.com/office/word/2018/wordml/cex" xmlns:w16cid="http://schemas.microsoft.com/office/word/2016/wordml/cid" xmlns:w16="http://schemas.microsoft.com/office/word/2018/wordml" xmlns:w16sdtdh="http://schemas.microsoft.com/office/word/2020/wordml/sdtdatahash" xmlns:w16se="http://schemas.microsoft.com/office/word/2015/wordml/symex" xmlns:wpg="http://schemas.microsoft.com/office/word/2010/wordprocessingGroup" xmlns:wpi="http://schemas.microsoft.com/office/word/2010/wordprocessingInk" xmlns:wne="http://schemas.microsoft.com/office/word/2006/wordml" xmlns:wps="http://schemas.microsoft.com/office/word/2010/wordprocessingShape" mc:Ignorable="w14 w15 w16se w16cid w16 w16cex w16sdtdh wp14">
+<w15:commentsEx xmlns:wpc="http://schemas.microsoft.com/office/word/2010/wordprocessingCanvas" xmlns:cx="http://schemas.microsoft.com/office/drawing/2014/chartex" xmlns:cx1="http://schemas.microsoft.com/office/drawing/2015/9/8/chartex" xmlns:cx2="http://schemas.microsoft.com/office/drawing/2015/10/21/chartex" xmlns:cx3="http://schemas.microsoft.com/office/drawing/2016/5/9/chartex" xmlns:cx4="http://schemas.microsoft.com/office/drawing/2016/5/10/chartex" xmlns:cx5="http://schemas.microsoft.com/office/drawing/2016/5/11/chartex" xmlns:cx6="http://schemas.microsoft.com/office/drawing/2016/5/12/chartex" xmlns:cx7="http://schemas.microsoft.com/office/drawing/2016/5/13/chartex" xmlns:cx8="http://schemas.microsoft.com/office/drawing/2016/5/14/chartex" xmlns:mc="http://schemas.openxmlformats.org/markup-compatibility/2006" xmlns:aink="http://schemas.microsoft.com/office/drawing/2016/ink" xmlns:am3d="http://schemas.microsoft.com/office/drawing/2017/model3d" xmlns:o="urn:schemas-microsoft-com:office:office" xmlns:oel="http://schemas.microsoft.com/office/2019/extlst" xmlns:r="http://schemas.openxmlformats.org/officeDocument/2006/relationships" xmlns:m="http://schemas.openxmlformats.org/officeDocument/2006/math" xmlns:v="urn:schemas-microsoft-com:vml" xmlns:wp14="http://schemas.microsoft.com/office/word/2010/wordprocessingDrawing" xmlns:wp="http://schemas.openxmlformats.org/drawingml/2006/wordprocessingDrawing" xmlns:w10="urn:schemas-microsoft-com:office:word" xmlns:w="http://schemas.openxmlformats.org/wordprocessingml/2006/main" xmlns:w14="http://schemas.microsoft.com/office/word/2010/wordml" xmlns:w15="http://schemas.microsoft.com/office/word/2012/wordml" xmlns:w16cex="http://schemas.microsoft.com/office/word/2018/wordml/cex" xmlns:w16cid="http://schemas.microsoft.com/office/word/2016/wordml/cid" xmlns:w16="http://schemas.microsoft.com/office/word/2018/wordml" xmlns:w16sdtdh="http://schemas.microsoft.com/office/word/2020/wordml/sdtdatahash" xmlns:w16se="http://schemas.microsoft.com/office/word/2015/wordml/symex" xmlns:wpg="http://schemas.microsoft.com/office/word/2010/wordprocessingGroup" xmlns:wpi="http://schemas.microsoft.com/office/word/2010/wordprocessingInk" xmlns:wne="http://schemas.microsoft.com/office/word/2006/wordml" xmlns:wps="http://schemas.microsoft.com/office/word/2010/wordprocessingShape" mc:Ignorable="w14 w15 w16se w16cid w16 w16cex w16sdtdh wp14">
   <w15:commentEx w15:paraId="01A9F34F" w15:done="1"/>
   <w15:commentEx w15:paraId="0C785CE5" w15:done="1"/>
   <w15:commentEx w15:paraId="1F2137CC" w15:paraIdParent="0C785CE5" w15:done="1"/>
@@ -22332,7 +21923,7 @@
 </file>
 
 <file path=word/commentsExtensible.xml><?xml version="1.0" encoding="utf-8"?>
-<w16cex:commentsExtensible xmlns:wpc="http://schemas.microsoft.com/office/word/2010/wordprocessingCanvas" xmlns:cx="http://schemas.microsoft.com/office/drawing/2014/chartex" xmlns:cx1="http://schemas.microsoft.com/office/drawing/2015/9/8/chartex" xmlns:cx2="http://schemas.microsoft.com/office/drawing/2015/10/21/chartex" xmlns:cx3="http://schemas.microsoft.com/office/drawing/2016/5/9/chartex" xmlns:cx4="http://schemas.microsoft.com/office/drawing/2016/5/10/chartex" xmlns:cx5="http://schemas.microsoft.com/office/drawing/2016/5/11/chartex" xmlns:cx6="http://schemas.microsoft.com/office/drawing/2016/5/12/chartex" xmlns:cx7="http://schemas.microsoft.com/office/drawing/2016/5/13/chartex" xmlns:cx8="http://schemas.microsoft.com/office/drawing/2016/5/14/chartex" xmlns:mc="http://schemas.openxmlformats.org/markup-compatibility/2006" xmlns:aink="http://schemas.microsoft.com/office/drawing/2016/ink" xmlns:am3d="http://schemas.microsoft.com/office/drawing/2017/model3d" xmlns:o="urn:schemas-microsoft-com:office:office" xmlns:r="http://schemas.openxmlformats.org/officeDocument/2006/relationships" xmlns:m="http://schemas.openxmlformats.org/officeDocument/2006/math" xmlns:v="urn:schemas-microsoft-com:vml" xmlns:wp14="http://schemas.microsoft.com/office/word/2010/wordprocessingDrawing" xmlns:wp="http://schemas.openxmlformats.org/drawingml/2006/wordprocessingDrawing" xmlns:w10="urn:schemas-microsoft-com:office:word" xmlns:w="http://schemas.openxmlformats.org/wordprocessingml/2006/main" xmlns:w14="http://schemas.microsoft.com/office/word/2010/wordml" xmlns:w15="http://schemas.microsoft.com/office/word/2012/wordml" xmlns:w16cex="http://schemas.microsoft.com/office/word/2018/wordml/cex" xmlns:w16cid="http://schemas.microsoft.com/office/word/2016/wordml/cid" xmlns:w16="http://schemas.microsoft.com/office/word/2018/wordml" xmlns:w16sdtdh="http://schemas.microsoft.com/office/word/2020/wordml/sdtdatahash" xmlns:w16se="http://schemas.microsoft.com/office/word/2015/wordml/symex" xmlns:wpg="http://schemas.microsoft.com/office/word/2010/wordprocessingGroup" xmlns:wpi="http://schemas.microsoft.com/office/word/2010/wordprocessingInk" xmlns:wne="http://schemas.microsoft.com/office/word/2006/wordml" xmlns:wps="http://schemas.microsoft.com/office/word/2010/wordprocessingShape" mc:Ignorable="w14 w15 w16se w16cid w16 w16cex w16sdtdh wp14">
+<w16cex:commentsExtensible xmlns:wpc="http://schemas.microsoft.com/office/word/2010/wordprocessingCanvas" xmlns:cx="http://schemas.microsoft.com/office/drawing/2014/chartex" xmlns:cx1="http://schemas.microsoft.com/office/drawing/2015/9/8/chartex" xmlns:cx2="http://schemas.microsoft.com/office/drawing/2015/10/21/chartex" xmlns:cx3="http://schemas.microsoft.com/office/drawing/2016/5/9/chartex" xmlns:cx4="http://schemas.microsoft.com/office/drawing/2016/5/10/chartex" xmlns:cx5="http://schemas.microsoft.com/office/drawing/2016/5/11/chartex" xmlns:cx6="http://schemas.microsoft.com/office/drawing/2016/5/12/chartex" xmlns:cx7="http://schemas.microsoft.com/office/drawing/2016/5/13/chartex" xmlns:cx8="http://schemas.microsoft.com/office/drawing/2016/5/14/chartex" xmlns:mc="http://schemas.openxmlformats.org/markup-compatibility/2006" xmlns:aink="http://schemas.microsoft.com/office/drawing/2016/ink" xmlns:am3d="http://schemas.microsoft.com/office/drawing/2017/model3d" xmlns:o="urn:schemas-microsoft-com:office:office" xmlns:oel="http://schemas.microsoft.com/office/2019/extlst" xmlns:r="http://schemas.openxmlformats.org/officeDocument/2006/relationships" xmlns:m="http://schemas.openxmlformats.org/officeDocument/2006/math" xmlns:v="urn:schemas-microsoft-com:vml" xmlns:wp14="http://schemas.microsoft.com/office/word/2010/wordprocessingDrawing" xmlns:wp="http://schemas.openxmlformats.org/drawingml/2006/wordprocessingDrawing" xmlns:w10="urn:schemas-microsoft-com:office:word" xmlns:w="http://schemas.openxmlformats.org/wordprocessingml/2006/main" xmlns:w14="http://schemas.microsoft.com/office/word/2010/wordml" xmlns:w15="http://schemas.microsoft.com/office/word/2012/wordml" xmlns:w16cex="http://schemas.microsoft.com/office/word/2018/wordml/cex" xmlns:w16cid="http://schemas.microsoft.com/office/word/2016/wordml/cid" xmlns:w16="http://schemas.microsoft.com/office/word/2018/wordml" xmlns:w16sdtdh="http://schemas.microsoft.com/office/word/2020/wordml/sdtdatahash" xmlns:w16se="http://schemas.microsoft.com/office/word/2015/wordml/symex" xmlns:wpg="http://schemas.microsoft.com/office/word/2010/wordprocessingGroup" xmlns:wpi="http://schemas.microsoft.com/office/word/2010/wordprocessingInk" xmlns:wne="http://schemas.microsoft.com/office/word/2006/wordml" xmlns:wps="http://schemas.microsoft.com/office/word/2010/wordprocessingShape" mc:Ignorable="w14 w15 w16se w16cid w16 w16cex w16sdtdh wp14">
   <w16cex:commentExtensible w16cex:durableId="2746F9CB" w16cex:dateUtc="2022-12-16T20:06:00Z"/>
   <w16cex:commentExtensible w16cex:durableId="274C38E9" w16cex:dateUtc="2022-12-20T19:36:00Z"/>
   <w16cex:commentExtensible w16cex:durableId="274C7C33" w16cex:dateUtc="2022-12-21T00:23:00Z"/>
@@ -22358,7 +21949,7 @@
 </file>
 
 <file path=word/commentsIds.xml><?xml version="1.0" encoding="utf-8"?>
-<w16cid:commentsIds xmlns:wpc="http://schemas.microsoft.com/office/word/2010/wordprocessingCanvas" xmlns:cx="http://schemas.microsoft.com/office/drawing/2014/chartex" xmlns:cx1="http://schemas.microsoft.com/office/drawing/2015/9/8/chartex" xmlns:cx2="http://schemas.microsoft.com/office/drawing/2015/10/21/chartex" xmlns:cx3="http://schemas.microsoft.com/office/drawing/2016/5/9/chartex" xmlns:cx4="http://schemas.microsoft.com/office/drawing/2016/5/10/chartex" xmlns:cx5="http://schemas.microsoft.com/office/drawing/2016/5/11/chartex" xmlns:cx6="http://schemas.microsoft.com/office/drawing/2016/5/12/chartex" xmlns:cx7="http://schemas.microsoft.com/office/drawing/2016/5/13/chartex" xmlns:cx8="http://schemas.microsoft.com/office/drawing/2016/5/14/chartex" xmlns:mc="http://schemas.openxmlformats.org/markup-compatibility/2006" xmlns:aink="http://schemas.microsoft.com/office/drawing/2016/ink" xmlns:am3d="http://schemas.microsoft.com/office/drawing/2017/model3d" xmlns:o="urn:schemas-microsoft-com:office:office" xmlns:r="http://schemas.openxmlformats.org/officeDocument/2006/relationships" xmlns:m="http://schemas.openxmlformats.org/officeDocument/2006/math" xmlns:v="urn:schemas-microsoft-com:vml" xmlns:wp14="http://schemas.microsoft.com/office/word/2010/wordprocessingDrawing" xmlns:wp="http://schemas.openxmlformats.org/drawingml/2006/wordprocessingDrawing" xmlns:w10="urn:schemas-microsoft-com:office:word" xmlns:w="http://schemas.openxmlformats.org/wordprocessingml/2006/main" xmlns:w14="http://schemas.microsoft.com/office/word/2010/wordml" xmlns:w15="http://schemas.microsoft.com/office/word/2012/wordml" xmlns:w16cex="http://schemas.microsoft.com/office/word/2018/wordml/cex" xmlns:w16cid="http://schemas.microsoft.com/office/word/2016/wordml/cid" xmlns:w16="http://schemas.microsoft.com/office/word/2018/wordml" xmlns:w16sdtdh="http://schemas.microsoft.com/office/word/2020/wordml/sdtdatahash" xmlns:w16se="http://schemas.microsoft.com/office/word/2015/wordml/symex" xmlns:wpg="http://schemas.microsoft.com/office/word/2010/wordprocessingGroup" xmlns:wpi="http://schemas.microsoft.com/office/word/2010/wordprocessingInk" xmlns:wne="http://schemas.microsoft.com/office/word/2006/wordml" xmlns:wps="http://schemas.microsoft.com/office/word/2010/wordprocessingShape" mc:Ignorable="w14 w15 w16se w16cid w16 w16cex w16sdtdh wp14">
+<w16cid:commentsIds xmlns:wpc="http://schemas.microsoft.com/office/word/2010/wordprocessingCanvas" xmlns:cx="http://schemas.microsoft.com/office/drawing/2014/chartex" xmlns:cx1="http://schemas.microsoft.com/office/drawing/2015/9/8/chartex" xmlns:cx2="http://schemas.microsoft.com/office/drawing/2015/10/21/chartex" xmlns:cx3="http://schemas.microsoft.com/office/drawing/2016/5/9/chartex" xmlns:cx4="http://schemas.microsoft.com/office/drawing/2016/5/10/chartex" xmlns:cx5="http://schemas.microsoft.com/office/drawing/2016/5/11/chartex" xmlns:cx6="http://schemas.microsoft.com/office/drawing/2016/5/12/chartex" xmlns:cx7="http://schemas.microsoft.com/office/drawing/2016/5/13/chartex" xmlns:cx8="http://schemas.microsoft.com/office/drawing/2016/5/14/chartex" xmlns:mc="http://schemas.openxmlformats.org/markup-compatibility/2006" xmlns:aink="http://schemas.microsoft.com/office/drawing/2016/ink" xmlns:am3d="http://schemas.microsoft.com/office/drawing/2017/model3d" xmlns:o="urn:schemas-microsoft-com:office:office" xmlns:oel="http://schemas.microsoft.com/office/2019/extlst" xmlns:r="http://schemas.openxmlformats.org/officeDocument/2006/relationships" xmlns:m="http://schemas.openxmlformats.org/officeDocument/2006/math" xmlns:v="urn:schemas-microsoft-com:vml" xmlns:wp14="http://schemas.microsoft.com/office/word/2010/wordprocessingDrawing" xmlns:wp="http://schemas.openxmlformats.org/drawingml/2006/wordprocessingDrawing" xmlns:w10="urn:schemas-microsoft-com:office:word" xmlns:w="http://schemas.openxmlformats.org/wordprocessingml/2006/main" xmlns:w14="http://schemas.microsoft.com/office/word/2010/wordml" xmlns:w15="http://schemas.microsoft.com/office/word/2012/wordml" xmlns:w16cex="http://schemas.microsoft.com/office/word/2018/wordml/cex" xmlns:w16cid="http://schemas.microsoft.com/office/word/2016/wordml/cid" xmlns:w16="http://schemas.microsoft.com/office/word/2018/wordml" xmlns:w16sdtdh="http://schemas.microsoft.com/office/word/2020/wordml/sdtdatahash" xmlns:w16se="http://schemas.microsoft.com/office/word/2015/wordml/symex" xmlns:wpg="http://schemas.microsoft.com/office/word/2010/wordprocessingGroup" xmlns:wpi="http://schemas.microsoft.com/office/word/2010/wordprocessingInk" xmlns:wne="http://schemas.microsoft.com/office/word/2006/wordml" xmlns:wps="http://schemas.microsoft.com/office/word/2010/wordprocessingShape" mc:Ignorable="w14 w15 w16se w16cid w16 w16cex w16sdtdh wp14">
   <w16cid:commentId w16cid:paraId="01A9F34F" w16cid:durableId="2746F9CB"/>
   <w16cid:commentId w16cid:paraId="0C785CE5" w16cid:durableId="274C38E9"/>
   <w16cid:commentId w16cid:paraId="1F2137CC" w16cid:durableId="274C7C33"/>
@@ -22384,7 +21975,7 @@
 </file>
 
 <file path=word/endnotes.xml><?xml version="1.0" encoding="utf-8"?>
-<w:endnotes xmlns:wpc="http://schemas.microsoft.com/office/word/2010/wordprocessingCanvas" xmlns:cx="http://schemas.microsoft.com/office/drawing/2014/chartex" xmlns:cx1="http://schemas.microsoft.com/office/drawing/2015/9/8/chartex" xmlns:cx2="http://schemas.microsoft.com/office/drawing/2015/10/21/chartex" xmlns:cx3="http://schemas.microsoft.com/office/drawing/2016/5/9/chartex" xmlns:cx4="http://schemas.microsoft.com/office/drawing/2016/5/10/chartex" xmlns:cx5="http://schemas.microsoft.com/office/drawing/2016/5/11/chartex" xmlns:cx6="http://schemas.microsoft.com/office/drawing/2016/5/12/chartex" xmlns:cx7="http://schemas.microsoft.com/office/drawing/2016/5/13/chartex" xmlns:cx8="http://schemas.microsoft.com/office/drawing/2016/5/14/chartex" xmlns:mc="http://schemas.openxmlformats.org/markup-compatibility/2006" xmlns:aink="http://schemas.microsoft.com/office/drawing/2016/ink" xmlns:am3d="http://schemas.microsoft.com/office/drawing/2017/model3d" xmlns:o="urn:schemas-microsoft-com:office:office" xmlns:r="http://schemas.openxmlformats.org/officeDocument/2006/relationships" xmlns:m="http://schemas.openxmlformats.org/officeDocument/2006/math" xmlns:v="urn:schemas-microsoft-com:vml" xmlns:wp14="http://schemas.microsoft.com/office/word/2010/wordprocessingDrawing" xmlns:wp="http://schemas.openxmlformats.org/drawingml/2006/wordprocessingDrawing" xmlns:w10="urn:schemas-microsoft-com:office:word" xmlns:w="http://schemas.openxmlformats.org/wordprocessingml/2006/main" xmlns:w14="http://schemas.microsoft.com/office/word/2010/wordml" xmlns:w15="http://schemas.microsoft.com/office/word/2012/wordml" xmlns:w16cex="http://schemas.microsoft.com/office/word/2018/wordml/cex" xmlns:w16cid="http://schemas.microsoft.com/office/word/2016/wordml/cid" xmlns:w16="http://schemas.microsoft.com/office/word/2018/wordml" xmlns:w16sdtdh="http://schemas.microsoft.com/office/word/2020/wordml/sdtdatahash" xmlns:w16se="http://schemas.microsoft.com/office/word/2015/wordml/symex" xmlns:wpg="http://schemas.microsoft.com/office/word/2010/wordprocessingGroup" xmlns:wpi="http://schemas.microsoft.com/office/word/2010/wordprocessingInk" xmlns:wne="http://schemas.microsoft.com/office/word/2006/wordml" xmlns:wps="http://schemas.microsoft.com/office/word/2010/wordprocessingShape" mc:Ignorable="w14 w15 w16se w16cid w16 w16cex w16sdtdh wp14">
+<w:endnotes xmlns:wpc="http://schemas.microsoft.com/office/word/2010/wordprocessingCanvas" xmlns:cx="http://schemas.microsoft.com/office/drawing/2014/chartex" xmlns:cx1="http://schemas.microsoft.com/office/drawing/2015/9/8/chartex" xmlns:cx2="http://schemas.microsoft.com/office/drawing/2015/10/21/chartex" xmlns:cx3="http://schemas.microsoft.com/office/drawing/2016/5/9/chartex" xmlns:cx4="http://schemas.microsoft.com/office/drawing/2016/5/10/chartex" xmlns:cx5="http://schemas.microsoft.com/office/drawing/2016/5/11/chartex" xmlns:cx6="http://schemas.microsoft.com/office/drawing/2016/5/12/chartex" xmlns:cx7="http://schemas.microsoft.com/office/drawing/2016/5/13/chartex" xmlns:cx8="http://schemas.microsoft.com/office/drawing/2016/5/14/chartex" xmlns:mc="http://schemas.openxmlformats.org/markup-compatibility/2006" xmlns:aink="http://schemas.microsoft.com/office/drawing/2016/ink" xmlns:am3d="http://schemas.microsoft.com/office/drawing/2017/model3d" xmlns:o="urn:schemas-microsoft-com:office:office" xmlns:oel="http://schemas.microsoft.com/office/2019/extlst" xmlns:r="http://schemas.openxmlformats.org/officeDocument/2006/relationships" xmlns:m="http://schemas.openxmlformats.org/officeDocument/2006/math" xmlns:v="urn:schemas-microsoft-com:vml" xmlns:wp14="http://schemas.microsoft.com/office/word/2010/wordprocessingDrawing" xmlns:wp="http://schemas.openxmlformats.org/drawingml/2006/wordprocessingDrawing" xmlns:w10="urn:schemas-microsoft-com:office:word" xmlns:w="http://schemas.openxmlformats.org/wordprocessingml/2006/main" xmlns:w14="http://schemas.microsoft.com/office/word/2010/wordml" xmlns:w15="http://schemas.microsoft.com/office/word/2012/wordml" xmlns:w16cex="http://schemas.microsoft.com/office/word/2018/wordml/cex" xmlns:w16cid="http://schemas.microsoft.com/office/word/2016/wordml/cid" xmlns:w16="http://schemas.microsoft.com/office/word/2018/wordml" xmlns:w16sdtdh="http://schemas.microsoft.com/office/word/2020/wordml/sdtdatahash" xmlns:w16se="http://schemas.microsoft.com/office/word/2015/wordml/symex" xmlns:wpg="http://schemas.microsoft.com/office/word/2010/wordprocessingGroup" xmlns:wpi="http://schemas.microsoft.com/office/word/2010/wordprocessingInk" xmlns:wne="http://schemas.microsoft.com/office/word/2006/wordml" xmlns:wps="http://schemas.microsoft.com/office/word/2010/wordprocessingShape" mc:Ignorable="w14 w15 w16se w16cid w16 w16cex w16sdtdh wp14">
   <w:endnote w:type="separator" w:id="-1">
     <w:p>
       <w:r>
@@ -22403,7 +21994,7 @@
 </file>
 
 <file path=word/footer1.xml><?xml version="1.0" encoding="utf-8"?>
-<w:ftr xmlns:wpc="http://schemas.microsoft.com/office/word/2010/wordprocessingCanvas" xmlns:cx="http://schemas.microsoft.com/office/drawing/2014/chartex" xmlns:cx1="http://schemas.microsoft.com/office/drawing/2015/9/8/chartex" xmlns:cx2="http://schemas.microsoft.com/office/drawing/2015/10/21/chartex" xmlns:cx3="http://schemas.microsoft.com/office/drawing/2016/5/9/chartex" xmlns:cx4="http://schemas.microsoft.com/office/drawing/2016/5/10/chartex" xmlns:cx5="http://schemas.microsoft.com/office/drawing/2016/5/11/chartex" xmlns:cx6="http://schemas.microsoft.com/office/drawing/2016/5/12/chartex" xmlns:cx7="http://schemas.microsoft.com/office/drawing/2016/5/13/chartex" xmlns:cx8="http://schemas.microsoft.com/office/drawing/2016/5/14/chartex" xmlns:mc="http://schemas.openxmlformats.org/markup-compatibility/2006" xmlns:aink="http://schemas.microsoft.com/office/drawing/2016/ink" xmlns:am3d="http://schemas.microsoft.com/office/drawing/2017/model3d" xmlns:o="urn:schemas-microsoft-com:office:office" xmlns:r="http://schemas.openxmlformats.org/officeDocument/2006/relationships" xmlns:m="http://schemas.openxmlformats.org/officeDocument/2006/math" xmlns:v="urn:schemas-microsoft-com:vml" xmlns:wp14="http://schemas.microsoft.com/office/word/2010/wordprocessingDrawing" xmlns:wp="http://schemas.openxmlformats.org/drawingml/2006/wordprocessingDrawing" xmlns:w10="urn:schemas-microsoft-com:office:word" xmlns:w="http://schemas.openxmlformats.org/wordprocessingml/2006/main" xmlns:w14="http://schemas.microsoft.com/office/word/2010/wordml" xmlns:w15="http://schemas.microsoft.com/office/word/2012/wordml" xmlns:w16cex="http://schemas.microsoft.com/office/word/2018/wordml/cex" xmlns:w16cid="http://schemas.microsoft.com/office/word/2016/wordml/cid" xmlns:w16="http://schemas.microsoft.com/office/word/2018/wordml" xmlns:w16sdtdh="http://schemas.microsoft.com/office/word/2020/wordml/sdtdatahash" xmlns:w16se="http://schemas.microsoft.com/office/word/2015/wordml/symex" xmlns:wpg="http://schemas.microsoft.com/office/word/2010/wordprocessingGroup" xmlns:wpi="http://schemas.microsoft.com/office/word/2010/wordprocessingInk" xmlns:wne="http://schemas.microsoft.com/office/word/2006/wordml" xmlns:wps="http://schemas.microsoft.com/office/word/2010/wordprocessingShape" mc:Ignorable="w14 w15 w16se w16cid w16 w16cex w16sdtdh wp14">
+<w:ftr xmlns:wpc="http://schemas.microsoft.com/office/word/2010/wordprocessingCanvas" xmlns:cx="http://schemas.microsoft.com/office/drawing/2014/chartex" xmlns:cx1="http://schemas.microsoft.com/office/drawing/2015/9/8/chartex" xmlns:cx2="http://schemas.microsoft.com/office/drawing/2015/10/21/chartex" xmlns:cx3="http://schemas.microsoft.com/office/drawing/2016/5/9/chartex" xmlns:cx4="http://schemas.microsoft.com/office/drawing/2016/5/10/chartex" xmlns:cx5="http://schemas.microsoft.com/office/drawing/2016/5/11/chartex" xmlns:cx6="http://schemas.microsoft.com/office/drawing/2016/5/12/chartex" xmlns:cx7="http://schemas.microsoft.com/office/drawing/2016/5/13/chartex" xmlns:cx8="http://schemas.microsoft.com/office/drawing/2016/5/14/chartex" xmlns:mc="http://schemas.openxmlformats.org/markup-compatibility/2006" xmlns:aink="http://schemas.microsoft.com/office/drawing/2016/ink" xmlns:am3d="http://schemas.microsoft.com/office/drawing/2017/model3d" xmlns:o="urn:schemas-microsoft-com:office:office" xmlns:oel="http://schemas.microsoft.com/office/2019/extlst" xmlns:r="http://schemas.openxmlformats.org/officeDocument/2006/relationships" xmlns:m="http://schemas.openxmlformats.org/officeDocument/2006/math" xmlns:v="urn:schemas-microsoft-com:vml" xmlns:wp14="http://schemas.microsoft.com/office/word/2010/wordprocessingDrawing" xmlns:wp="http://schemas.openxmlformats.org/drawingml/2006/wordprocessingDrawing" xmlns:w10="urn:schemas-microsoft-com:office:word" xmlns:w="http://schemas.openxmlformats.org/wordprocessingml/2006/main" xmlns:w14="http://schemas.microsoft.com/office/word/2010/wordml" xmlns:w15="http://schemas.microsoft.com/office/word/2012/wordml" xmlns:w16cex="http://schemas.microsoft.com/office/word/2018/wordml/cex" xmlns:w16cid="http://schemas.microsoft.com/office/word/2016/wordml/cid" xmlns:w16="http://schemas.microsoft.com/office/word/2018/wordml" xmlns:w16sdtdh="http://schemas.microsoft.com/office/word/2020/wordml/sdtdatahash" xmlns:w16se="http://schemas.microsoft.com/office/word/2015/wordml/symex" xmlns:wpg="http://schemas.microsoft.com/office/word/2010/wordprocessingGroup" xmlns:wpi="http://schemas.microsoft.com/office/word/2010/wordprocessingInk" xmlns:wne="http://schemas.microsoft.com/office/word/2006/wordml" xmlns:wps="http://schemas.microsoft.com/office/word/2010/wordprocessingShape" mc:Ignorable="w14 w15 w16se w16cid w16 w16cex w16sdtdh wp14">
   <w:sdt>
     <w:sdtPr>
       <w:id w:val="1339883456"/>
@@ -22461,7 +22052,7 @@
 </file>
 
 <file path=word/footer2.xml><?xml version="1.0" encoding="utf-8"?>
-<w:ftr xmlns:wpc="http://schemas.microsoft.com/office/word/2010/wordprocessingCanvas" xmlns:cx="http://schemas.microsoft.com/office/drawing/2014/chartex" xmlns:cx1="http://schemas.microsoft.com/office/drawing/2015/9/8/chartex" xmlns:cx2="http://schemas.microsoft.com/office/drawing/2015/10/21/chartex" xmlns:cx3="http://schemas.microsoft.com/office/drawing/2016/5/9/chartex" xmlns:cx4="http://schemas.microsoft.com/office/drawing/2016/5/10/chartex" xmlns:cx5="http://schemas.microsoft.com/office/drawing/2016/5/11/chartex" xmlns:cx6="http://schemas.microsoft.com/office/drawing/2016/5/12/chartex" xmlns:cx7="http://schemas.microsoft.com/office/drawing/2016/5/13/chartex" xmlns:cx8="http://schemas.microsoft.com/office/drawing/2016/5/14/chartex" xmlns:mc="http://schemas.openxmlformats.org/markup-compatibility/2006" xmlns:aink="http://schemas.microsoft.com/office/drawing/2016/ink" xmlns:am3d="http://schemas.microsoft.com/office/drawing/2017/model3d" xmlns:o="urn:schemas-microsoft-com:office:office" xmlns:r="http://schemas.openxmlformats.org/officeDocument/2006/relationships" xmlns:m="http://schemas.openxmlformats.org/officeDocument/2006/math" xmlns:v="urn:schemas-microsoft-com:vml" xmlns:wp14="http://schemas.microsoft.com/office/word/2010/wordprocessingDrawing" xmlns:wp="http://schemas.openxmlformats.org/drawingml/2006/wordprocessingDrawing" xmlns:w10="urn:schemas-microsoft-com:office:word" xmlns:w="http://schemas.openxmlformats.org/wordprocessingml/2006/main" xmlns:w14="http://schemas.microsoft.com/office/word/2010/wordml" xmlns:w15="http://schemas.microsoft.com/office/word/2012/wordml" xmlns:w16cex="http://schemas.microsoft.com/office/word/2018/wordml/cex" xmlns:w16cid="http://schemas.microsoft.com/office/word/2016/wordml/cid" xmlns:w16="http://schemas.microsoft.com/office/word/2018/wordml" xmlns:w16sdtdh="http://schemas.microsoft.com/office/word/2020/wordml/sdtdatahash" xmlns:w16se="http://schemas.microsoft.com/office/word/2015/wordml/symex" xmlns:wpg="http://schemas.microsoft.com/office/word/2010/wordprocessingGroup" xmlns:wpi="http://schemas.microsoft.com/office/word/2010/wordprocessingInk" xmlns:wne="http://schemas.microsoft.com/office/word/2006/wordml" xmlns:wps="http://schemas.microsoft.com/office/word/2010/wordprocessingShape" mc:Ignorable="w14 w15 w16se w16cid w16 w16cex w16sdtdh wp14">
+<w:ftr xmlns:wpc="http://schemas.microsoft.com/office/word/2010/wordprocessingCanvas" xmlns:cx="http://schemas.microsoft.com/office/drawing/2014/chartex" xmlns:cx1="http://schemas.microsoft.com/office/drawing/2015/9/8/chartex" xmlns:cx2="http://schemas.microsoft.com/office/drawing/2015/10/21/chartex" xmlns:cx3="http://schemas.microsoft.com/office/drawing/2016/5/9/chartex" xmlns:cx4="http://schemas.microsoft.com/office/drawing/2016/5/10/chartex" xmlns:cx5="http://schemas.microsoft.com/office/drawing/2016/5/11/chartex" xmlns:cx6="http://schemas.microsoft.com/office/drawing/2016/5/12/chartex" xmlns:cx7="http://schemas.microsoft.com/office/drawing/2016/5/13/chartex" xmlns:cx8="http://schemas.microsoft.com/office/drawing/2016/5/14/chartex" xmlns:mc="http://schemas.openxmlformats.org/markup-compatibility/2006" xmlns:aink="http://schemas.microsoft.com/office/drawing/2016/ink" xmlns:am3d="http://schemas.microsoft.com/office/drawing/2017/model3d" xmlns:o="urn:schemas-microsoft-com:office:office" xmlns:oel="http://schemas.microsoft.com/office/2019/extlst" xmlns:r="http://schemas.openxmlformats.org/officeDocument/2006/relationships" xmlns:m="http://schemas.openxmlformats.org/officeDocument/2006/math" xmlns:v="urn:schemas-microsoft-com:vml" xmlns:wp14="http://schemas.microsoft.com/office/word/2010/wordprocessingDrawing" xmlns:wp="http://schemas.openxmlformats.org/drawingml/2006/wordprocessingDrawing" xmlns:w10="urn:schemas-microsoft-com:office:word" xmlns:w="http://schemas.openxmlformats.org/wordprocessingml/2006/main" xmlns:w14="http://schemas.microsoft.com/office/word/2010/wordml" xmlns:w15="http://schemas.microsoft.com/office/word/2012/wordml" xmlns:w16cex="http://schemas.microsoft.com/office/word/2018/wordml/cex" xmlns:w16cid="http://schemas.microsoft.com/office/word/2016/wordml/cid" xmlns:w16="http://schemas.microsoft.com/office/word/2018/wordml" xmlns:w16sdtdh="http://schemas.microsoft.com/office/word/2020/wordml/sdtdatahash" xmlns:w16se="http://schemas.microsoft.com/office/word/2015/wordml/symex" xmlns:wpg="http://schemas.microsoft.com/office/word/2010/wordprocessingGroup" xmlns:wpi="http://schemas.microsoft.com/office/word/2010/wordprocessingInk" xmlns:wne="http://schemas.microsoft.com/office/word/2006/wordml" xmlns:wps="http://schemas.microsoft.com/office/word/2010/wordprocessingShape" mc:Ignorable="w14 w15 w16se w16cid w16 w16cex w16sdtdh wp14">
   <w:sdt>
     <w:sdtPr>
       <w:id w:val="145099489"/>
@@ -22519,7 +22110,7 @@
 </file>
 
 <file path=word/footnotes.xml><?xml version="1.0" encoding="utf-8"?>
-<w:footnotes xmlns:wpc="http://schemas.microsoft.com/office/word/2010/wordprocessingCanvas" xmlns:cx="http://schemas.microsoft.com/office/drawing/2014/chartex" xmlns:cx1="http://schemas.microsoft.com/office/drawing/2015/9/8/chartex" xmlns:cx2="http://schemas.microsoft.com/office/drawing/2015/10/21/chartex" xmlns:cx3="http://schemas.microsoft.com/office/drawing/2016/5/9/chartex" xmlns:cx4="http://schemas.microsoft.com/office/drawing/2016/5/10/chartex" xmlns:cx5="http://schemas.microsoft.com/office/drawing/2016/5/11/chartex" xmlns:cx6="http://schemas.microsoft.com/office/drawing/2016/5/12/chartex" xmlns:cx7="http://schemas.microsoft.com/office/drawing/2016/5/13/chartex" xmlns:cx8="http://schemas.microsoft.com/office/drawing/2016/5/14/chartex" xmlns:mc="http://schemas.openxmlformats.org/markup-compatibility/2006" xmlns:aink="http://schemas.microsoft.com/office/drawing/2016/ink" xmlns:am3d="http://schemas.microsoft.com/office/drawing/2017/model3d" xmlns:o="urn:schemas-microsoft-com:office:office" xmlns:r="http://schemas.openxmlformats.org/officeDocument/2006/relationships" xmlns:m="http://schemas.openxmlformats.org/officeDocument/2006/math" xmlns:v="urn:schemas-microsoft-com:vml" xmlns:wp14="http://schemas.microsoft.com/office/word/2010/wordprocessingDrawing" xmlns:wp="http://schemas.openxmlformats.org/drawingml/2006/wordprocessingDrawing" xmlns:w10="urn:schemas-microsoft-com:office:word" xmlns:w="http://schemas.openxmlformats.org/wordprocessingml/2006/main" xmlns:w14="http://schemas.microsoft.com/office/word/2010/wordml" xmlns:w15="http://schemas.microsoft.com/office/word/2012/wordml" xmlns:w16cex="http://schemas.microsoft.com/office/word/2018/wordml/cex" xmlns:w16cid="http://schemas.microsoft.com/office/word/2016/wordml/cid" xmlns:w16="http://schemas.microsoft.com/office/word/2018/wordml" xmlns:w16sdtdh="http://schemas.microsoft.com/office/word/2020/wordml/sdtdatahash" xmlns:w16se="http://schemas.microsoft.com/office/word/2015/wordml/symex" xmlns:wpg="http://schemas.microsoft.com/office/word/2010/wordprocessingGroup" xmlns:wpi="http://schemas.microsoft.com/office/word/2010/wordprocessingInk" xmlns:wne="http://schemas.microsoft.com/office/word/2006/wordml" xmlns:wps="http://schemas.microsoft.com/office/word/2010/wordprocessingShape" mc:Ignorable="w14 w15 w16se w16cid w16 w16cex w16sdtdh wp14">
+<w:footnotes xmlns:wpc="http://schemas.microsoft.com/office/word/2010/wordprocessingCanvas" xmlns:cx="http://schemas.microsoft.com/office/drawing/2014/chartex" xmlns:cx1="http://schemas.microsoft.com/office/drawing/2015/9/8/chartex" xmlns:cx2="http://schemas.microsoft.com/office/drawing/2015/10/21/chartex" xmlns:cx3="http://schemas.microsoft.com/office/drawing/2016/5/9/chartex" xmlns:cx4="http://schemas.microsoft.com/office/drawing/2016/5/10/chartex" xmlns:cx5="http://schemas.microsoft.com/office/drawing/2016/5/11/chartex" xmlns:cx6="http://schemas.microsoft.com/office/drawing/2016/5/12/chartex" xmlns:cx7="http://schemas.microsoft.com/office/drawing/2016/5/13/chartex" xmlns:cx8="http://schemas.microsoft.com/office/drawing/2016/5/14/chartex" xmlns:mc="http://schemas.openxmlformats.org/markup-compatibility/2006" xmlns:aink="http://schemas.microsoft.com/office/drawing/2016/ink" xmlns:am3d="http://schemas.microsoft.com/office/drawing/2017/model3d" xmlns:o="urn:schemas-microsoft-com:office:office" xmlns:oel="http://schemas.microsoft.com/office/2019/extlst" xmlns:r="http://schemas.openxmlformats.org/officeDocument/2006/relationships" xmlns:m="http://schemas.openxmlformats.org/officeDocument/2006/math" xmlns:v="urn:schemas-microsoft-com:vml" xmlns:wp14="http://schemas.microsoft.com/office/word/2010/wordprocessingDrawing" xmlns:wp="http://schemas.openxmlformats.org/drawingml/2006/wordprocessingDrawing" xmlns:w10="urn:schemas-microsoft-com:office:word" xmlns:w="http://schemas.openxmlformats.org/wordprocessingml/2006/main" xmlns:w14="http://schemas.microsoft.com/office/word/2010/wordml" xmlns:w15="http://schemas.microsoft.com/office/word/2012/wordml" xmlns:w16cex="http://schemas.microsoft.com/office/word/2018/wordml/cex" xmlns:w16cid="http://schemas.microsoft.com/office/word/2016/wordml/cid" xmlns:w16="http://schemas.microsoft.com/office/word/2018/wordml" xmlns:w16sdtdh="http://schemas.microsoft.com/office/word/2020/wordml/sdtdatahash" xmlns:w16se="http://schemas.microsoft.com/office/word/2015/wordml/symex" xmlns:wpg="http://schemas.microsoft.com/office/word/2010/wordprocessingGroup" xmlns:wpi="http://schemas.microsoft.com/office/word/2010/wordprocessingInk" xmlns:wne="http://schemas.microsoft.com/office/word/2006/wordml" xmlns:wps="http://schemas.microsoft.com/office/word/2010/wordprocessingShape" mc:Ignorable="w14 w15 w16se w16cid w16 w16cex w16sdtdh wp14">
   <w:footnote w:type="separator" w:id="-1">
     <w:p>
       <w:r>
@@ -22700,7 +22291,7 @@
 </file>
 
 <file path=word/numbering.xml><?xml version="1.0" encoding="utf-8"?>
-<w:numbering xmlns:wpc="http://schemas.microsoft.com/office/word/2010/wordprocessingCanvas" xmlns:cx="http://schemas.microsoft.com/office/drawing/2014/chartex" xmlns:cx1="http://schemas.microsoft.com/office/drawing/2015/9/8/chartex" xmlns:cx2="http://schemas.microsoft.com/office/drawing/2015/10/21/chartex" xmlns:cx3="http://schemas.microsoft.com/office/drawing/2016/5/9/chartex" xmlns:cx4="http://schemas.microsoft.com/office/drawing/2016/5/10/chartex" xmlns:cx5="http://schemas.microsoft.com/office/drawing/2016/5/11/chartex" xmlns:cx6="http://schemas.microsoft.com/office/drawing/2016/5/12/chartex" xmlns:cx7="http://schemas.microsoft.com/office/drawing/2016/5/13/chartex" xmlns:cx8="http://schemas.microsoft.com/office/drawing/2016/5/14/chartex" xmlns:mc="http://schemas.openxmlformats.org/markup-compatibility/2006" xmlns:aink="http://schemas.microsoft.com/office/drawing/2016/ink" xmlns:am3d="http://schemas.microsoft.com/office/drawing/2017/model3d" xmlns:o="urn:schemas-microsoft-com:office:office" xmlns:r="http://schemas.openxmlformats.org/officeDocument/2006/relationships" xmlns:m="http://schemas.openxmlformats.org/officeDocument/2006/math" xmlns:v="urn:schemas-microsoft-com:vml" xmlns:wp14="http://schemas.microsoft.com/office/word/2010/wordprocessingDrawing" xmlns:wp="http://schemas.openxmlformats.org/drawingml/2006/wordprocessingDrawing" xmlns:w10="urn:schemas-microsoft-com:office:word" xmlns:w="http://schemas.openxmlformats.org/wordprocessingml/2006/main" xmlns:w14="http://schemas.microsoft.com/office/word/2010/wordml" xmlns:w15="http://schemas.microsoft.com/office/word/2012/wordml" xmlns:w16cex="http://schemas.microsoft.com/office/word/2018/wordml/cex" xmlns:w16cid="http://schemas.microsoft.com/office/word/2016/wordml/cid" xmlns:w16="http://schemas.microsoft.com/office/word/2018/wordml" xmlns:w16sdtdh="http://schemas.microsoft.com/office/word/2020/wordml/sdtdatahash" xmlns:w16se="http://schemas.microsoft.com/office/word/2015/wordml/symex" xmlns:wpg="http://schemas.microsoft.com/office/word/2010/wordprocessingGroup" xmlns:wpi="http://schemas.microsoft.com/office/word/2010/wordprocessingInk" xmlns:wne="http://schemas.microsoft.com/office/word/2006/wordml" xmlns:wps="http://schemas.microsoft.com/office/word/2010/wordprocessingShape" mc:Ignorable="w14 w15 w16se w16cid w16 w16cex w16sdtdh wp14">
+<w:numbering xmlns:wpc="http://schemas.microsoft.com/office/word/2010/wordprocessingCanvas" xmlns:cx="http://schemas.microsoft.com/office/drawing/2014/chartex" xmlns:cx1="http://schemas.microsoft.com/office/drawing/2015/9/8/chartex" xmlns:cx2="http://schemas.microsoft.com/office/drawing/2015/10/21/chartex" xmlns:cx3="http://schemas.microsoft.com/office/drawing/2016/5/9/chartex" xmlns:cx4="http://schemas.microsoft.com/office/drawing/2016/5/10/chartex" xmlns:cx5="http://schemas.microsoft.com/office/drawing/2016/5/11/chartex" xmlns:cx6="http://schemas.microsoft.com/office/drawing/2016/5/12/chartex" xmlns:cx7="http://schemas.microsoft.com/office/drawing/2016/5/13/chartex" xmlns:cx8="http://schemas.microsoft.com/office/drawing/2016/5/14/chartex" xmlns:mc="http://schemas.openxmlformats.org/markup-compatibility/2006" xmlns:aink="http://schemas.microsoft.com/office/drawing/2016/ink" xmlns:am3d="http://schemas.microsoft.com/office/drawing/2017/model3d" xmlns:o="urn:schemas-microsoft-com:office:office" xmlns:oel="http://schemas.microsoft.com/office/2019/extlst" xmlns:r="http://schemas.openxmlformats.org/officeDocument/2006/relationships" xmlns:m="http://schemas.openxmlformats.org/officeDocument/2006/math" xmlns:v="urn:schemas-microsoft-com:vml" xmlns:wp14="http://schemas.microsoft.com/office/word/2010/wordprocessingDrawing" xmlns:wp="http://schemas.openxmlformats.org/drawingml/2006/wordprocessingDrawing" xmlns:w10="urn:schemas-microsoft-com:office:word" xmlns:w="http://schemas.openxmlformats.org/wordprocessingml/2006/main" xmlns:w14="http://schemas.microsoft.com/office/word/2010/wordml" xmlns:w15="http://schemas.microsoft.com/office/word/2012/wordml" xmlns:w16cex="http://schemas.microsoft.com/office/word/2018/wordml/cex" xmlns:w16cid="http://schemas.microsoft.com/office/word/2016/wordml/cid" xmlns:w16="http://schemas.microsoft.com/office/word/2018/wordml" xmlns:w16sdtdh="http://schemas.microsoft.com/office/word/2020/wordml/sdtdatahash" xmlns:w16se="http://schemas.microsoft.com/office/word/2015/wordml/symex" xmlns:wpg="http://schemas.microsoft.com/office/word/2010/wordprocessingGroup" xmlns:wpi="http://schemas.microsoft.com/office/word/2010/wordprocessingInk" xmlns:wne="http://schemas.microsoft.com/office/word/2006/wordml" xmlns:wps="http://schemas.microsoft.com/office/word/2010/wordprocessingShape" mc:Ignorable="w14 w15 w16se w16cid w16 w16cex w16sdtdh wp14">
   <w:abstractNum w:abstractNumId="0" w15:restartNumberingAfterBreak="0">
     <w:nsid w:val="FFFFFF1D"/>
     <w:multiLevelType w:val="multilevel"/>
@@ -26514,155 +26105,155 @@
       </w:pPr>
     </w:lvl>
   </w:abstractNum>
-  <w:num w:numId="1">
+  <w:num w:numId="1" w16cid:durableId="1764719806">
     <w:abstractNumId w:val="26"/>
   </w:num>
-  <w:num w:numId="2">
+  <w:num w:numId="2" w16cid:durableId="1631281386">
     <w:abstractNumId w:val="40"/>
   </w:num>
-  <w:num w:numId="3">
+  <w:num w:numId="3" w16cid:durableId="1647205286">
     <w:abstractNumId w:val="22"/>
   </w:num>
-  <w:num w:numId="4">
+  <w:num w:numId="4" w16cid:durableId="1983342421">
     <w:abstractNumId w:val="31"/>
   </w:num>
-  <w:num w:numId="5">
+  <w:num w:numId="5" w16cid:durableId="669063394">
     <w:abstractNumId w:val="31"/>
   </w:num>
-  <w:num w:numId="6">
+  <w:num w:numId="6" w16cid:durableId="2056468506">
     <w:abstractNumId w:val="31"/>
   </w:num>
-  <w:num w:numId="7">
+  <w:num w:numId="7" w16cid:durableId="1026566974">
     <w:abstractNumId w:val="31"/>
   </w:num>
-  <w:num w:numId="8">
+  <w:num w:numId="8" w16cid:durableId="38436536">
     <w:abstractNumId w:val="35"/>
   </w:num>
-  <w:num w:numId="9">
+  <w:num w:numId="9" w16cid:durableId="839347909">
     <w:abstractNumId w:val="41"/>
   </w:num>
-  <w:num w:numId="10">
+  <w:num w:numId="10" w16cid:durableId="107891018">
     <w:abstractNumId w:val="28"/>
   </w:num>
-  <w:num w:numId="11">
+  <w:num w:numId="11" w16cid:durableId="991255386">
     <w:abstractNumId w:val="15"/>
   </w:num>
-  <w:num w:numId="12">
+  <w:num w:numId="12" w16cid:durableId="1985819078">
     <w:abstractNumId w:val="14"/>
   </w:num>
-  <w:num w:numId="13">
+  <w:num w:numId="13" w16cid:durableId="110787523">
     <w:abstractNumId w:val="0"/>
   </w:num>
-  <w:num w:numId="14">
+  <w:num w:numId="14" w16cid:durableId="702749447">
     <w:abstractNumId w:val="10"/>
   </w:num>
-  <w:num w:numId="15">
+  <w:num w:numId="15" w16cid:durableId="1645501455">
     <w:abstractNumId w:val="8"/>
   </w:num>
-  <w:num w:numId="16">
+  <w:num w:numId="16" w16cid:durableId="999969596">
     <w:abstractNumId w:val="7"/>
   </w:num>
-  <w:num w:numId="17">
+  <w:num w:numId="17" w16cid:durableId="1534145736">
     <w:abstractNumId w:val="6"/>
   </w:num>
-  <w:num w:numId="18">
+  <w:num w:numId="18" w16cid:durableId="1301501010">
     <w:abstractNumId w:val="5"/>
   </w:num>
-  <w:num w:numId="19">
+  <w:num w:numId="19" w16cid:durableId="54671694">
     <w:abstractNumId w:val="9"/>
   </w:num>
-  <w:num w:numId="20">
+  <w:num w:numId="20" w16cid:durableId="865680936">
     <w:abstractNumId w:val="4"/>
   </w:num>
-  <w:num w:numId="21">
+  <w:num w:numId="21" w16cid:durableId="932861941">
     <w:abstractNumId w:val="3"/>
   </w:num>
-  <w:num w:numId="22">
+  <w:num w:numId="22" w16cid:durableId="1463383841">
     <w:abstractNumId w:val="2"/>
   </w:num>
-  <w:num w:numId="23">
+  <w:num w:numId="23" w16cid:durableId="1733774573">
     <w:abstractNumId w:val="1"/>
   </w:num>
-  <w:num w:numId="24">
+  <w:num w:numId="24" w16cid:durableId="2030832709">
     <w:abstractNumId w:val="33"/>
   </w:num>
-  <w:num w:numId="25">
+  <w:num w:numId="25" w16cid:durableId="1853639257">
     <w:abstractNumId w:val="11"/>
   </w:num>
-  <w:num w:numId="26">
+  <w:num w:numId="26" w16cid:durableId="1028530477">
     <w:abstractNumId w:val="29"/>
   </w:num>
-  <w:num w:numId="27">
+  <w:num w:numId="27" w16cid:durableId="1035501014">
     <w:abstractNumId w:val="17"/>
   </w:num>
-  <w:num w:numId="28">
+  <w:num w:numId="28" w16cid:durableId="970478114">
     <w:abstractNumId w:val="12"/>
   </w:num>
-  <w:num w:numId="29">
+  <w:num w:numId="29" w16cid:durableId="1800297089">
     <w:abstractNumId w:val="21"/>
   </w:num>
-  <w:num w:numId="30">
+  <w:num w:numId="30" w16cid:durableId="1787692341">
     <w:abstractNumId w:val="25"/>
   </w:num>
-  <w:num w:numId="31">
+  <w:num w:numId="31" w16cid:durableId="1405369454">
     <w:abstractNumId w:val="36"/>
   </w:num>
-  <w:num w:numId="32">
+  <w:num w:numId="32" w16cid:durableId="1910922178">
     <w:abstractNumId w:val="30"/>
   </w:num>
-  <w:num w:numId="33">
+  <w:num w:numId="33" w16cid:durableId="2106803419">
     <w:abstractNumId w:val="13"/>
   </w:num>
-  <w:num w:numId="34">
+  <w:num w:numId="34" w16cid:durableId="1101950933">
     <w:abstractNumId w:val="42"/>
   </w:num>
-  <w:num w:numId="35">
+  <w:num w:numId="35" w16cid:durableId="800078831">
     <w:abstractNumId w:val="24"/>
   </w:num>
-  <w:num w:numId="36">
+  <w:num w:numId="36" w16cid:durableId="1470778019">
     <w:abstractNumId w:val="38"/>
   </w:num>
-  <w:num w:numId="37">
+  <w:num w:numId="37" w16cid:durableId="1437629764">
     <w:abstractNumId w:val="20"/>
   </w:num>
-  <w:num w:numId="38">
+  <w:num w:numId="38" w16cid:durableId="1728988593">
     <w:abstractNumId w:val="18"/>
   </w:num>
-  <w:num w:numId="39">
+  <w:num w:numId="39" w16cid:durableId="1342195316">
     <w:abstractNumId w:val="34"/>
   </w:num>
-  <w:num w:numId="40">
+  <w:num w:numId="40" w16cid:durableId="201747251">
     <w:abstractNumId w:val="44"/>
   </w:num>
-  <w:num w:numId="41">
+  <w:num w:numId="41" w16cid:durableId="1694265878">
     <w:abstractNumId w:val="19"/>
   </w:num>
-  <w:num w:numId="42">
+  <w:num w:numId="42" w16cid:durableId="53431977">
     <w:abstractNumId w:val="27"/>
   </w:num>
-  <w:num w:numId="43">
+  <w:num w:numId="43" w16cid:durableId="25571010">
     <w:abstractNumId w:val="43"/>
   </w:num>
-  <w:num w:numId="44">
+  <w:num w:numId="44" w16cid:durableId="1157652595">
     <w:abstractNumId w:val="39"/>
   </w:num>
-  <w:num w:numId="45">
+  <w:num w:numId="45" w16cid:durableId="1018191018">
     <w:abstractNumId w:val="32"/>
   </w:num>
-  <w:num w:numId="46">
+  <w:num w:numId="46" w16cid:durableId="627707160">
     <w:abstractNumId w:val="23"/>
   </w:num>
-  <w:num w:numId="47">
+  <w:num w:numId="47" w16cid:durableId="837691509">
     <w:abstractNumId w:val="16"/>
   </w:num>
-  <w:num w:numId="48">
+  <w:num w:numId="48" w16cid:durableId="1307007779">
     <w:abstractNumId w:val="37"/>
   </w:num>
 </w:numbering>
 </file>
 
 <file path=word/people.xml><?xml version="1.0" encoding="utf-8"?>
-<w15:people xmlns:wpc="http://schemas.microsoft.com/office/word/2010/wordprocessingCanvas" xmlns:cx="http://schemas.microsoft.com/office/drawing/2014/chartex" xmlns:cx1="http://schemas.microsoft.com/office/drawing/2015/9/8/chartex" xmlns:cx2="http://schemas.microsoft.com/office/drawing/2015/10/21/chartex" xmlns:cx3="http://schemas.microsoft.com/office/drawing/2016/5/9/chartex" xmlns:cx4="http://schemas.microsoft.com/office/drawing/2016/5/10/chartex" xmlns:cx5="http://schemas.microsoft.com/office/drawing/2016/5/11/chartex" xmlns:cx6="http://schemas.microsoft.com/office/drawing/2016/5/12/chartex" xmlns:cx7="http://schemas.microsoft.com/office/drawing/2016/5/13/chartex" xmlns:cx8="http://schemas.microsoft.com/office/drawing/2016/5/14/chartex" xmlns:mc="http://schemas.openxmlformats.org/markup-compatibility/2006" xmlns:aink="http://schemas.microsoft.com/office/drawing/2016/ink" xmlns:am3d="http://schemas.microsoft.com/office/drawing/2017/model3d" xmlns:o="urn:schemas-microsoft-com:office:office" xmlns:r="http://schemas.openxmlformats.org/officeDocument/2006/relationships" xmlns:m="http://schemas.openxmlformats.org/officeDocument/2006/math" xmlns:v="urn:schemas-microsoft-com:vml" xmlns:wp14="http://schemas.microsoft.com/office/word/2010/wordprocessingDrawing" xmlns:wp="http://schemas.openxmlformats.org/drawingml/2006/wordprocessingDrawing" xmlns:w10="urn:schemas-microsoft-com:office:word" xmlns:w="http://schemas.openxmlformats.org/wordprocessingml/2006/main" xmlns:w14="http://schemas.microsoft.com/office/word/2010/wordml" xmlns:w15="http://schemas.microsoft.com/office/word/2012/wordml" xmlns:w16cex="http://schemas.microsoft.com/office/word/2018/wordml/cex" xmlns:w16cid="http://schemas.microsoft.com/office/word/2016/wordml/cid" xmlns:w16="http://schemas.microsoft.com/office/word/2018/wordml" xmlns:w16sdtdh="http://schemas.microsoft.com/office/word/2020/wordml/sdtdatahash" xmlns:w16se="http://schemas.microsoft.com/office/word/2015/wordml/symex" xmlns:wpg="http://schemas.microsoft.com/office/word/2010/wordprocessingGroup" xmlns:wpi="http://schemas.microsoft.com/office/word/2010/wordprocessingInk" xmlns:wne="http://schemas.microsoft.com/office/word/2006/wordml" xmlns:wps="http://schemas.microsoft.com/office/word/2010/wordprocessingShape" mc:Ignorable="w14 w15 w16se w16cid w16 w16cex w16sdtdh wp14">
+<w15:people xmlns:wpc="http://schemas.microsoft.com/office/word/2010/wordprocessingCanvas" xmlns:cx="http://schemas.microsoft.com/office/drawing/2014/chartex" xmlns:cx1="http://schemas.microsoft.com/office/drawing/2015/9/8/chartex" xmlns:cx2="http://schemas.microsoft.com/office/drawing/2015/10/21/chartex" xmlns:cx3="http://schemas.microsoft.com/office/drawing/2016/5/9/chartex" xmlns:cx4="http://schemas.microsoft.com/office/drawing/2016/5/10/chartex" xmlns:cx5="http://schemas.microsoft.com/office/drawing/2016/5/11/chartex" xmlns:cx6="http://schemas.microsoft.com/office/drawing/2016/5/12/chartex" xmlns:cx7="http://schemas.microsoft.com/office/drawing/2016/5/13/chartex" xmlns:cx8="http://schemas.microsoft.com/office/drawing/2016/5/14/chartex" xmlns:mc="http://schemas.openxmlformats.org/markup-compatibility/2006" xmlns:aink="http://schemas.microsoft.com/office/drawing/2016/ink" xmlns:am3d="http://schemas.microsoft.com/office/drawing/2017/model3d" xmlns:o="urn:schemas-microsoft-com:office:office" xmlns:oel="http://schemas.microsoft.com/office/2019/extlst" xmlns:r="http://schemas.openxmlformats.org/officeDocument/2006/relationships" xmlns:m="http://schemas.openxmlformats.org/officeDocument/2006/math" xmlns:v="urn:schemas-microsoft-com:vml" xmlns:wp14="http://schemas.microsoft.com/office/word/2010/wordprocessingDrawing" xmlns:wp="http://schemas.openxmlformats.org/drawingml/2006/wordprocessingDrawing" xmlns:w10="urn:schemas-microsoft-com:office:word" xmlns:w="http://schemas.openxmlformats.org/wordprocessingml/2006/main" xmlns:w14="http://schemas.microsoft.com/office/word/2010/wordml" xmlns:w15="http://schemas.microsoft.com/office/word/2012/wordml" xmlns:w16cex="http://schemas.microsoft.com/office/word/2018/wordml/cex" xmlns:w16cid="http://schemas.microsoft.com/office/word/2016/wordml/cid" xmlns:w16="http://schemas.microsoft.com/office/word/2018/wordml" xmlns:w16sdtdh="http://schemas.microsoft.com/office/word/2020/wordml/sdtdatahash" xmlns:w16se="http://schemas.microsoft.com/office/word/2015/wordml/symex" xmlns:wpg="http://schemas.microsoft.com/office/word/2010/wordprocessingGroup" xmlns:wpi="http://schemas.microsoft.com/office/word/2010/wordprocessingInk" xmlns:wne="http://schemas.microsoft.com/office/word/2006/wordml" xmlns:wps="http://schemas.microsoft.com/office/word/2010/wordprocessingShape" mc:Ignorable="w14 w15 w16se w16cid w16 w16cex w16sdtdh wp14">
   <w15:person w15:author="Katrina Dotzlaw">
     <w15:presenceInfo w15:providerId="Windows Live" w15:userId="4b7e025c4eec2af8"/>
   </w15:person>

</xml_diff>